<commit_message>
feat: se ordena el contenido del documento y se crean los títulos y subtítulos. Se agregan imágenes de ejemplo del uso del repositorio
</commit_message>
<xml_diff>
--- a/desafio2.docx
+++ b/desafio2.docx
@@ -159,16 +159,6 @@
           <w:szCs w:val="28"/>
         </w:rPr>
         <w:br/>
-      </w:r>
-      <w:r>
-        <w:rPr>
-          <w:rFonts w:eastAsia="Times New Roman"/>
-          <w:b/>
-          <w:bCs/>
-          <w:color w:val="000000"/>
-          <w:sz w:val="28"/>
-          <w:szCs w:val="28"/>
-        </w:rPr>
         <w:t>Experiencia de Aprendizaje 2</w:t>
       </w:r>
       <w:r>
@@ -594,20 +584,11 @@
     </w:p>
     <w:p>
       <w:pPr>
-        <w:rPr>
-          <w:b/>
-          <w:sz w:val="24"/>
-          <w:szCs w:val="24"/>
-        </w:rPr>
-      </w:pPr>
-      <w:r>
-        <w:rPr>
-          <w:b/>
-          <w:sz w:val="24"/>
-          <w:szCs w:val="24"/>
-        </w:rPr>
+        <w:pStyle w:val="Ttulo2"/>
+      </w:pPr>
+      <w:r>
         <w:lastRenderedPageBreak/>
-        <w:t>Objetivos:</w:t>
+        <w:t>Objetivos</w:t>
       </w:r>
     </w:p>
     <w:p/>
@@ -633,7 +614,13 @@
         <w:rPr>
           <w:b/>
         </w:rPr>
-        <w:t>Epecificos:</w:t>
+        <w:t>Específicos</w:t>
+      </w:r>
+      <w:r>
+        <w:rPr>
+          <w:b/>
+        </w:rPr>
+        <w:t>:</w:t>
       </w:r>
     </w:p>
     <w:p>
@@ -643,14 +630,38 @@
           <w:numId w:val="1"/>
         </w:numPr>
         <w:rPr>
-          <w:b/>
-        </w:rPr>
-      </w:pPr>
-      <w:r>
-        <w:rPr>
-          <w:b/>
-        </w:rPr>
-        <w:t>Comprender el uso de github en el proceso de programacion</w:t>
+          <w:bCs/>
+        </w:rPr>
+      </w:pPr>
+      <w:r>
+        <w:rPr>
+          <w:bCs/>
+        </w:rPr>
+        <w:t xml:space="preserve">Comprender el uso de </w:t>
+      </w:r>
+      <w:r>
+        <w:rPr>
+          <w:bCs/>
+        </w:rPr>
+        <w:t>G</w:t>
+      </w:r>
+      <w:r>
+        <w:rPr>
+          <w:bCs/>
+        </w:rPr>
+        <w:t xml:space="preserve">ithub en el proceso de </w:t>
+      </w:r>
+      <w:r>
+        <w:rPr>
+          <w:bCs/>
+        </w:rPr>
+        <w:t>programación</w:t>
+      </w:r>
+      <w:r>
+        <w:rPr>
+          <w:bCs/>
+        </w:rPr>
+        <w:t>.</w:t>
       </w:r>
     </w:p>
     <w:p>
@@ -660,14 +671,32 @@
           <w:numId w:val="1"/>
         </w:numPr>
         <w:rPr>
-          <w:b/>
-        </w:rPr>
-      </w:pPr>
-      <w:r>
-        <w:rPr>
-          <w:b/>
-        </w:rPr>
-        <w:t>Mostrar los diversos procesos a los que podemos tener accesos gracias a github</w:t>
+          <w:bCs/>
+        </w:rPr>
+      </w:pPr>
+      <w:r>
+        <w:rPr>
+          <w:bCs/>
+        </w:rPr>
+        <w:t xml:space="preserve">Mostrar los diversos procesos a los que podemos tener accesos gracias a </w:t>
+      </w:r>
+      <w:r>
+        <w:rPr>
+          <w:bCs/>
+        </w:rPr>
+        <w:t>G</w:t>
+      </w:r>
+      <w:r>
+        <w:rPr>
+          <w:bCs/>
+        </w:rPr>
+        <w:t>ithub</w:t>
+      </w:r>
+      <w:r>
+        <w:rPr>
+          <w:bCs/>
+        </w:rPr>
+        <w:t>.</w:t>
       </w:r>
     </w:p>
     <w:p>
@@ -677,29 +706,105 @@
           <w:numId w:val="1"/>
         </w:numPr>
         <w:rPr>
-          <w:b/>
-        </w:rPr>
-      </w:pPr>
-      <w:r>
-        <w:rPr>
-          <w:b/>
-        </w:rPr>
-        <w:t>Ilustrar mediante ejemplos el uso de github.</w:t>
-      </w:r>
-    </w:p>
-    <w:p>
-      <w:pPr>
+          <w:bCs/>
+        </w:rPr>
+      </w:pPr>
+      <w:r>
+        <w:rPr>
+          <w:bCs/>
+        </w:rPr>
+        <w:t xml:space="preserve">Ilustrar mediante ejemplos el uso de </w:t>
+      </w:r>
+      <w:r>
+        <w:rPr>
+          <w:bCs/>
+        </w:rPr>
+        <w:t>G</w:t>
+      </w:r>
+      <w:r>
+        <w:rPr>
+          <w:bCs/>
+        </w:rPr>
+        <w:t>ithub.</w:t>
+      </w:r>
+    </w:p>
+    <w:p>
+      <w:pPr>
+        <w:pStyle w:val="Ttulo2"/>
+      </w:pPr>
+      <w:r>
+        <w:t>Introducción:</w:t>
+      </w:r>
+    </w:p>
+    <w:p>
+      <w:r>
+        <w:t>El presente documento abordará el uso de GitHub, una plataforma líder en el control de versiones y la colaboración en desarrollo de software, ha revolucionado la forma en que los equipos trabajan juntos, gestionan proyectos y comparten código. Este documento explora el marco teórico del uso de GitHub, desde los principios fundamentales de control de versiones hasta su integración con metodologías ágiles y DevOps, destacando su papel esencial en la comunidad de desarrollo de software.</w:t>
+      </w:r>
+    </w:p>
+    <w:p/>
+    <w:p>
+      <w:pPr>
+        <w:pStyle w:val="Ttulo2"/>
         <w:rPr>
           <w:b/>
           <w:sz w:val="24"/>
           <w:szCs w:val="24"/>
         </w:rPr>
       </w:pPr>
-    </w:p>
-    <w:p>
-      <w:pPr>
-        <w:rPr>
-          <w:b/>
+      <w:r>
+        <w:t>Marco Teórico</w:t>
+      </w:r>
+    </w:p>
+    <w:p>
+      <w:pPr>
+        <w:pStyle w:val="Ttulo3"/>
+      </w:pPr>
+      <w:r>
+        <w:t>Qué es Git</w:t>
+      </w:r>
+    </w:p>
+    <w:p>
+      <w:pPr>
+        <w:jc w:val="both"/>
+        <w:rPr>
+          <w:bCs/>
+        </w:rPr>
+      </w:pPr>
+      <w:r>
+        <w:rPr>
+          <w:bCs/>
+        </w:rPr>
+        <w:t>Git es un sistema de control de versiones distribuido ampliamente</w:t>
+      </w:r>
+      <w:r>
+        <w:rPr>
+          <w:bCs/>
+        </w:rPr>
+        <w:t>,</w:t>
+      </w:r>
+      <w:r>
+        <w:rPr>
+          <w:bCs/>
+        </w:rPr>
+        <w:t xml:space="preserve"> utilizado para el seguimiento de cambios en archivos y colaboración en proyectos de desarrollo de software. Fue creado por Linus Torvalds en 2005 y se ha convertido en una herramienta fundamental en el desarrollo de software</w:t>
+      </w:r>
+      <w:r>
+        <w:rPr>
+          <w:bCs/>
+        </w:rPr>
+        <w:t>,</w:t>
+      </w:r>
+      <w:r>
+        <w:rPr>
+          <w:bCs/>
+        </w:rPr>
+        <w:t xml:space="preserve"> y en una parte esencial de la mayoría de los flujos de trabajo de programadores y equipos de desarrollo.</w:t>
+      </w:r>
+    </w:p>
+    <w:p>
+      <w:pPr>
+        <w:rPr>
+          <w:bCs/>
           <w:sz w:val="24"/>
           <w:szCs w:val="24"/>
         </w:rPr>
@@ -707,232 +812,315 @@
     </w:p>
     <w:p>
       <w:pPr>
-        <w:rPr>
-          <w:b/>
-          <w:sz w:val="24"/>
-          <w:szCs w:val="24"/>
-        </w:rPr>
-      </w:pPr>
-      <w:r>
-        <w:rPr>
-          <w:b/>
-          <w:sz w:val="24"/>
-          <w:szCs w:val="24"/>
-        </w:rPr>
-        <w:t>Introducción:</w:t>
-      </w:r>
-    </w:p>
-    <w:p>
-      <w:pPr>
-        <w:rPr>
-          <w:b/>
-          <w:sz w:val="24"/>
-          <w:szCs w:val="24"/>
-        </w:rPr>
-      </w:pPr>
-      <w:r>
-        <w:t>El presente documento abordará el uso de GitHub, una plataforma líder en el control de versiones y la colaboración en desarrollo de software, ha revolucionado la forma en que los equipos trabajan juntos, gestionan proyectos y comparten código. Este documento explora el marco teórico del uso de GitHub, desde los principios fundamentales de control de versiones hasta su integración con metodologías ágiles y DevOps, destacando su papel esencial en la comunidad de desarrollo de software.</w:t>
-      </w:r>
-    </w:p>
-    <w:p>
-      <w:pPr>
-        <w:rPr>
-          <w:b/>
-          <w:sz w:val="24"/>
-          <w:szCs w:val="24"/>
-        </w:rPr>
-      </w:pPr>
-    </w:p>
-    <w:p>
-      <w:pPr>
-        <w:rPr>
-          <w:b/>
-          <w:sz w:val="24"/>
-          <w:szCs w:val="24"/>
-        </w:rPr>
-      </w:pPr>
-      <w:r>
-        <w:rPr>
-          <w:b/>
-          <w:sz w:val="24"/>
-          <w:szCs w:val="24"/>
-        </w:rPr>
-        <w:t>1) Qué es github</w:t>
+        <w:pStyle w:val="Ttulo3"/>
+      </w:pPr>
+      <w:r>
+        <w:t>Objetos de Git</w:t>
+      </w:r>
+    </w:p>
+    <w:p>
+      <w:pPr>
+        <w:jc w:val="both"/>
+        <w:rPr>
+          <w:bCs/>
+        </w:rPr>
+      </w:pPr>
+      <w:r>
+        <w:rPr>
+          <w:bCs/>
+        </w:rPr>
+        <w:t>Los objetos fundamentales en Git son las unidades de datos que Git almacena internamente para gestionar y rastrear el historial de versiones de tus proyectos. Los cuatro objetos principales en Git son:</w:t>
+      </w:r>
+    </w:p>
+    <w:p>
+      <w:pPr>
+        <w:jc w:val="both"/>
+        <w:rPr>
+          <w:bCs/>
+        </w:rPr>
+      </w:pPr>
+    </w:p>
+    <w:p>
+      <w:pPr>
+        <w:jc w:val="both"/>
+        <w:rPr>
+          <w:bCs/>
+        </w:rPr>
+      </w:pPr>
+      <w:r>
+        <w:rPr>
+          <w:bCs/>
+        </w:rPr>
+        <w:t>1. Blob: El objeto "blob" (binario large object) representa el contenido de un archivo en un punto específico de la historia. Contiene los datos binarios del archivo, y cada versión de un archivo en el repositorio se almacena como un objeto "blob" independiente.</w:t>
+      </w:r>
+    </w:p>
+    <w:p>
+      <w:pPr>
+        <w:jc w:val="both"/>
+        <w:rPr>
+          <w:bCs/>
+        </w:rPr>
+      </w:pPr>
+    </w:p>
+    <w:p>
+      <w:pPr>
+        <w:jc w:val="both"/>
+        <w:rPr>
+          <w:bCs/>
+        </w:rPr>
+      </w:pPr>
+      <w:r>
+        <w:rPr>
+          <w:bCs/>
+        </w:rPr>
+        <w:t>2. Tree: El objeto "tree" representa un directorio en un punto específico del historial. Contiene una lista de archivos y subdirectorios, cada uno de los cuales puede estar asociado a un objeto "blob" o "tree" correspondiente.</w:t>
+      </w:r>
+    </w:p>
+    <w:p>
+      <w:pPr>
+        <w:jc w:val="both"/>
+        <w:rPr>
+          <w:bCs/>
+        </w:rPr>
+      </w:pPr>
+    </w:p>
+    <w:p>
+      <w:pPr>
+        <w:jc w:val="both"/>
+        <w:rPr>
+          <w:bCs/>
+        </w:rPr>
+      </w:pPr>
+      <w:r>
+        <w:rPr>
+          <w:bCs/>
+        </w:rPr>
+        <w:lastRenderedPageBreak/>
+        <w:t>3. Commit: El objeto "commit" es una instantánea de un conjunto de cambios en el proyecto en un momento específico. Contiene un puntero al objeto "tree" que representa el estado del proyecto en ese commit, además de metadatos como el autor, la fecha, el mensaje del commit y un puntero a uno o varios commits padres (en el caso de fusiones).</w:t>
+      </w:r>
+    </w:p>
+    <w:p>
+      <w:pPr>
+        <w:jc w:val="both"/>
+        <w:rPr>
+          <w:bCs/>
+        </w:rPr>
+      </w:pPr>
+    </w:p>
+    <w:p>
+      <w:pPr>
+        <w:jc w:val="both"/>
+        <w:rPr>
+          <w:bCs/>
+        </w:rPr>
+      </w:pPr>
+      <w:r>
+        <w:rPr>
+          <w:bCs/>
+        </w:rPr>
+        <w:t>4. Tag: El objeto "tag" (etiqueta) se utiliza para marcar puntos específicos en la historia del proyecto. Pueden ser utilizados para crear versiones estables, realizar lanzamientos o señalar hitos importantes en el desarrollo.</w:t>
+      </w:r>
+    </w:p>
+    <w:p>
+      <w:pPr>
+        <w:jc w:val="both"/>
+        <w:rPr>
+          <w:bCs/>
+        </w:rPr>
+      </w:pPr>
+    </w:p>
+    <w:p>
+      <w:pPr>
+        <w:jc w:val="both"/>
+        <w:rPr>
+          <w:bCs/>
+        </w:rPr>
+      </w:pPr>
+      <w:r>
+        <w:rPr>
+          <w:bCs/>
+        </w:rPr>
+        <w:t>Estos objetos se combinan y enlazan para formar el historial de versiones de un proyecto en Git. Git gestiona estos objetos de manera eficiente y permite a los desarrolladores rastrear, fusionar, ramificar y gestionar cambios de manera efectiva en proyectos colaborativos.</w:t>
+      </w:r>
+    </w:p>
+    <w:p>
+      <w:pPr>
+        <w:jc w:val="both"/>
+        <w:rPr>
+          <w:bCs/>
+        </w:rPr>
+      </w:pPr>
+    </w:p>
+    <w:p>
+      <w:pPr>
+        <w:jc w:val="both"/>
+        <w:rPr>
+          <w:bCs/>
+        </w:rPr>
+      </w:pPr>
+      <w:r>
+        <w:rPr>
+          <w:bCs/>
+        </w:rPr>
+        <w:t>En Git, los objetos se almacenan en un directorio llamado `.git` en la raíz de</w:t>
+      </w:r>
+      <w:r>
+        <w:rPr>
+          <w:bCs/>
+        </w:rPr>
+        <w:t>l</w:t>
+      </w:r>
+      <w:r>
+        <w:rPr>
+          <w:bCs/>
+        </w:rPr>
+        <w:t xml:space="preserve"> repositorio. Los usuarios no necesitan interactuar directamente con estos objetos, ya que Git proporciona comandos y herramientas para gestionarlos de manera transparente.</w:t>
+      </w:r>
+    </w:p>
+    <w:p>
+      <w:pPr>
+        <w:pStyle w:val="Ttulo3"/>
+        <w:rPr>
+          <w:b w:val="0"/>
+        </w:rPr>
+      </w:pPr>
+      <w:r>
+        <w:t xml:space="preserve">Qué es </w:t>
+      </w:r>
+      <w:r>
+        <w:t>G</w:t>
+      </w:r>
+      <w:r>
+        <w:t>ithub</w:t>
       </w:r>
     </w:p>
     <w:p/>
     <w:p>
+      <w:pPr>
+        <w:jc w:val="both"/>
+      </w:pPr>
       <w:r>
         <w:t>GitHub es una plataforma de desarrollo colaborativo que aloja proyectos en la nube utilizando el sistema de control de versiones llamado Git. Ayuda a los desarrolladores a almacenar y administrar el código llevando un registro de cambios. Generalmente el código es abierto, lo que permite realizar proyectos compartidos y mantener el seguimiento detallado de su progreso.</w:t>
       </w:r>
     </w:p>
+    <w:p>
+      <w:pPr>
+        <w:pStyle w:val="Ttulo3"/>
+      </w:pPr>
+      <w:r>
+        <w:t>¿Qué es una metodología de desarrollo de software en el mundo de la programación y de qué forma se puede aplicar?</w:t>
+      </w:r>
+    </w:p>
     <w:p/>
-    <w:p/>
-    <w:p/>
-    <w:p>
-      <w:pPr>
-        <w:rPr>
-          <w:b/>
-          <w:sz w:val="24"/>
-          <w:szCs w:val="24"/>
-        </w:rPr>
-      </w:pPr>
-      <w:r>
-        <w:rPr>
-          <w:b/>
-          <w:sz w:val="24"/>
-          <w:szCs w:val="24"/>
-        </w:rPr>
-        <w:t>2) Objetos de github.</w:t>
-      </w:r>
-    </w:p>
-    <w:p/>
-    <w:p>
-      <w:pPr>
-        <w:shd w:val="clear" w:color="auto" w:fill="FFFFFF"/>
-        <w:spacing w:after="240" w:line="360" w:lineRule="auto"/>
-        <w:rPr>
-          <w:b/>
-        </w:rPr>
-      </w:pPr>
-      <w:r>
-        <w:rPr>
-          <w:b/>
-        </w:rPr>
-        <w:t>Git tiene cuatro tipos de objetos:</w:t>
-      </w:r>
-    </w:p>
     <w:p>
       <w:pPr>
         <w:shd w:val="clear" w:color="auto" w:fill="FFFFFF"/>
         <w:spacing w:after="360"/>
-      </w:pPr>
-      <w:r>
-        <w:t>Un objeto Blob almacena contenido del archivo</w:t>
+        <w:jc w:val="both"/>
+      </w:pPr>
+      <w:r>
+        <w:t xml:space="preserve">Una metodología de desarrollo de software es un conjunto de prácticas, procesos y directrices que se utilizan para planificar, diseñar, construir, probar y entregar software de manera efectiva y eficiente. Estas metodologías proporcionan un enfoque estructurado para el desarrollo de software y se utilizan para gestionar el ciclo de vida de un proyecto de desarrollo. Hay muchas metodologías diferentes en el mundo de la programación, y cada una tiene sus propias características y enfoques específicos. </w:t>
       </w:r>
     </w:p>
     <w:p>
       <w:pPr>
         <w:shd w:val="clear" w:color="auto" w:fill="FFFFFF"/>
         <w:spacing w:after="360"/>
-      </w:pPr>
-      <w:r>
-        <w:t>Un objeto Tree almacena la estructura de directorios y contiene objetos Blob y otros objetos Tree junto con sus modalidades y nombres del sistema de archivos</w:t>
-      </w:r>
-    </w:p>
-    <w:p>
-      <w:pPr>
-        <w:shd w:val="clear" w:color="auto" w:fill="FFFFFF"/>
-        <w:spacing w:after="360"/>
-      </w:pPr>
-      <w:r>
-        <w:t>Un objeto Commit representa una instantánea de la estructura de directorios en el momento del compromiso y tiene un enlace a su objeto Commit predecesor que forma un gráfico acíclico de las revisiones del repositorio que forman el historial del repositorio.</w:t>
-      </w:r>
-    </w:p>
-    <w:p>
-      <w:pPr>
-        <w:shd w:val="clear" w:color="auto" w:fill="FFFFFF"/>
-        <w:spacing w:after="360"/>
-      </w:pPr>
+        <w:jc w:val="both"/>
+      </w:pPr>
+      <w:r>
+        <w:t xml:space="preserve">En </w:t>
+      </w:r>
+      <w:r>
+        <w:t>G</w:t>
+      </w:r>
+      <w:r>
+        <w:t>ithub se utiliza en conjunción con diversas metodologías y prácticas, como las metodologías ágiles y DevOps, para mejorar la colaboración, la gestión de proyectos, la revisión de código, la automatización de pruebas y el despliegue continuo en el desarrollo de software. GitHub es una herramienta esencial para equipos de desarrollo que desean trabajar de manera efectiva y eficiente en proyectos de software colaborativos.</w:t>
+      </w:r>
+    </w:p>
+    <w:p>
+      <w:pPr>
+        <w:pStyle w:val="Ttulo3"/>
+        <w:rPr>
+          <w:lang w:val="en-US"/>
+        </w:rPr>
+      </w:pPr>
+      <w:r>
+        <w:rPr>
+          <w:lang w:val="en-US"/>
+        </w:rPr>
+        <w:t>Git</w:t>
+      </w:r>
+      <w:r>
+        <w:rPr>
+          <w:lang w:val="en-US"/>
+        </w:rPr>
+        <w:t>&amp;</w:t>
+      </w:r>
+      <w:r>
+        <w:rPr>
+          <w:lang w:val="en-US"/>
+        </w:rPr>
+        <w:t>G</w:t>
+      </w:r>
+      <w:r>
+        <w:rPr>
+          <w:lang w:val="en-US"/>
+        </w:rPr>
+        <w:t>i</w:t>
+      </w:r>
+      <w:r>
+        <w:rPr>
+          <w:lang w:val="en-US"/>
+        </w:rPr>
+        <w:t>thub</w:t>
+      </w:r>
+      <w:r>
+        <w:rPr>
+          <w:lang w:val="en-US"/>
+        </w:rPr>
+        <w:t>,</w:t>
+      </w:r>
+      <w:r>
+        <w:rPr>
+          <w:lang w:val="en-US"/>
+        </w:rPr>
+        <w:t xml:space="preserve"> Setup y Config</w:t>
+      </w:r>
+    </w:p>
+    <w:p>
+      <w:pPr>
+        <w:rPr>
+          <w:b/>
+          <w:lang w:val="en-US"/>
+        </w:rPr>
+      </w:pPr>
+    </w:p>
+    <w:p>
+      <w:pPr>
+        <w:rPr>
+          <w:b/>
+          <w:lang w:val="en-US"/>
+        </w:rPr>
+      </w:pPr>
+      <w:r>
+        <w:rPr>
+          <w:b/>
+          <w:lang w:val="en-US"/>
+        </w:rPr>
+        <w:t>https://docs.github.com/es/desktop/overview/getting-started-with-github-desktop</w:t>
+      </w:r>
+    </w:p>
+    <w:p>
+      <w:pPr>
+        <w:rPr>
+          <w:lang w:val="en-US"/>
+        </w:rPr>
+      </w:pPr>
+    </w:p>
+    <w:p>
       <w:r>
         <w:lastRenderedPageBreak/>
-        <w:t>Un objeto Tag es un enlace con nombre simbólico con otro objeto de repositorio que contiene el nombre de objeto y el tipo de objeto referenciado y, opcionalmente, información sobre el que ha creado el código y la información de firma.</w:t>
-      </w:r>
-    </w:p>
-    <w:p>
-      <w:pPr>
-        <w:shd w:val="clear" w:color="auto" w:fill="FFFFFF"/>
-        <w:spacing w:after="360"/>
-      </w:pPr>
-    </w:p>
-    <w:p>
-      <w:pPr>
-        <w:shd w:val="clear" w:color="auto" w:fill="FFFFFF"/>
-        <w:spacing w:after="360"/>
-        <w:rPr>
-          <w:b/>
-          <w:sz w:val="24"/>
-          <w:szCs w:val="24"/>
-        </w:rPr>
-      </w:pPr>
-      <w:r>
-        <w:rPr>
-          <w:b/>
-          <w:sz w:val="24"/>
-          <w:szCs w:val="24"/>
-        </w:rPr>
-        <w:t>3) ¿Qué es una metodología de desarrollo de software en el mundo de la programación y de qué forma se puede aplicar?</w:t>
-      </w:r>
-    </w:p>
-    <w:p>
-      <w:pPr>
-        <w:shd w:val="clear" w:color="auto" w:fill="FFFFFF"/>
-        <w:spacing w:after="360"/>
-      </w:pPr>
-      <w:r>
-        <w:t xml:space="preserve">Una metodología de desarrollo de software es un conjunto de prácticas, procesos y directrices que se utilizan para planificar, diseñar, construir, probar y entregar software de manera efectiva y eficiente. Estas metodologías proporcionan un enfoque estructurado para el desarrollo de software y se utilizan para gestionar el ciclo de vida de un proyecto de desarrollo. Hay muchas metodologías diferentes en el mundo de la programación, y cada una tiene sus propias características y enfoques específicos. </w:t>
-      </w:r>
-    </w:p>
-    <w:p>
-      <w:pPr>
-        <w:shd w:val="clear" w:color="auto" w:fill="FFFFFF"/>
-        <w:spacing w:after="360"/>
-      </w:pPr>
-      <w:r>
-        <w:t>En github se utiliza en conjunción con diversas metodologías y prácticas, como las metodologías ágiles y DevOps, para mejorar la colaboración, la gestión de proyectos, la revisión de código, la automatización de pruebas y el despliegue continuo en el desarrollo de software. GitHub es una herramienta esencial para equipos de desarrollo que desean trabajar de manera efectiva y eficiente en proyectos de software colaborativos.</w:t>
-      </w:r>
-    </w:p>
-    <w:p>
-      <w:pPr>
-        <w:rPr>
-          <w:b/>
-          <w:sz w:val="24"/>
-          <w:szCs w:val="24"/>
-          <w:lang w:val="en-US"/>
-        </w:rPr>
-      </w:pPr>
-      <w:r>
-        <w:rPr>
-          <w:b/>
-          <w:sz w:val="24"/>
-          <w:szCs w:val="24"/>
-          <w:lang w:val="en-US"/>
-        </w:rPr>
-        <w:t>4) Git GIthub Setup y Config</w:t>
-      </w:r>
-    </w:p>
-    <w:p>
-      <w:pPr>
-        <w:rPr>
-          <w:b/>
-          <w:lang w:val="en-US"/>
-        </w:rPr>
-      </w:pPr>
-    </w:p>
-    <w:p>
-      <w:pPr>
-        <w:rPr>
-          <w:b/>
-          <w:lang w:val="en-US"/>
-        </w:rPr>
-      </w:pPr>
-      <w:r>
-        <w:rPr>
-          <w:b/>
-          <w:lang w:val="en-US"/>
-        </w:rPr>
-        <w:t>https://docs.github.com/es/desktop/overview/getting-started-with-github-desktop</w:t>
-      </w:r>
-    </w:p>
-    <w:p>
-      <w:pPr>
-        <w:rPr>
-          <w:lang w:val="en-US"/>
-        </w:rPr>
-      </w:pPr>
-    </w:p>
-    <w:p>
-      <w:r>
         <w:t>Configurar Git y GitHub implica configurar Git en el sistema local y establecer una conexión con tu cuenta de GitHub.</w:t>
       </w:r>
     </w:p>
@@ -1018,66 +1206,50 @@
           <w:ilvl w:val="0"/>
           <w:numId w:val="6"/>
         </w:numPr>
-      </w:pPr>
-      <w:r>
-        <w:t>Configurar el nombre de usuario de GitHub y la dirección de correo electrónico (Se debe asegurar  que el nombre de usuario y la dirección de correo electrónico en la configuración de Git coincidan con la cuenta en GitHub).</w:t>
+        <w:jc w:val="both"/>
+      </w:pPr>
+      <w:r>
+        <w:t xml:space="preserve">Configurar el nombre de usuario de GitHub y la dirección de correo electrónico (Se debe </w:t>
+      </w:r>
+      <w:r>
+        <w:t>asegurar que</w:t>
+      </w:r>
+      <w:r>
+        <w:t xml:space="preserve"> el nombre de usuario y la dirección de correo electrónico en la configuración de Git coincidan con la cuenta en GitHub).</w:t>
+      </w:r>
+    </w:p>
+    <w:p>
+      <w:pPr>
+        <w:pStyle w:val="Ttulo3"/>
+      </w:pPr>
+      <w:r>
+        <w:t>Setup clave SSH</w:t>
+      </w:r>
+    </w:p>
+    <w:p>
+      <w:pPr>
+        <w:rPr>
+          <w:b/>
+        </w:rPr>
+      </w:pPr>
+    </w:p>
+    <w:p>
+      <w:pPr>
+        <w:rPr>
+          <w:b/>
+        </w:rPr>
+      </w:pPr>
+      <w:r>
+        <w:rPr>
+          <w:b/>
+        </w:rPr>
+        <w:t>Verificar la existencia de claves SSH:</w:t>
       </w:r>
     </w:p>
     <w:p/>
     <w:p>
       <w:pPr>
-        <w:rPr>
-          <w:b/>
-          <w:sz w:val="24"/>
-          <w:szCs w:val="24"/>
-        </w:rPr>
-      </w:pPr>
-      <w:r>
-        <w:rPr>
-          <w:b/>
-          <w:sz w:val="24"/>
-          <w:szCs w:val="24"/>
-        </w:rPr>
-        <w:t>6) Setup clave SSH</w:t>
-      </w:r>
-    </w:p>
-    <w:p>
-      <w:pPr>
-        <w:rPr>
-          <w:b/>
-        </w:rPr>
-      </w:pPr>
-    </w:p>
-    <w:p>
-      <w:pPr>
-        <w:rPr>
-          <w:b/>
-        </w:rPr>
-      </w:pPr>
-    </w:p>
-    <w:p>
-      <w:pPr>
-        <w:rPr>
-          <w:b/>
-        </w:rPr>
-      </w:pPr>
-    </w:p>
-    <w:p>
-      <w:pPr>
-        <w:rPr>
-          <w:b/>
-        </w:rPr>
-      </w:pPr>
-      <w:r>
-        <w:rPr>
-          <w:b/>
-        </w:rPr>
-        <w:t>Verificar la existencia de claves SSH:</w:t>
-      </w:r>
-    </w:p>
-    <w:p/>
-    <w:p>
-      <w:pPr>
+        <w:jc w:val="both"/>
         <w:rPr>
           <w:b/>
         </w:rPr>
@@ -1092,19 +1264,31 @@
         <w:t>ls -al ~/.ssh</w:t>
       </w:r>
     </w:p>
-    <w:p/>
-    <w:p>
+    <w:p>
+      <w:pPr>
+        <w:jc w:val="both"/>
+      </w:pPr>
+    </w:p>
+    <w:p>
+      <w:pPr>
+        <w:jc w:val="both"/>
+      </w:pPr>
       <w:r>
         <w:t>Si se ven archivos llamados id_rsa y id_rsa.pub, ya se tiene una clave SSH. Se puede usar la clave o generar una nueva según se quiera</w:t>
       </w:r>
+      <w:r>
+        <w:t>.</w:t>
+      </w:r>
     </w:p>
     <w:p>
       <w:pPr>
         <w:ind w:firstLine="720"/>
-      </w:pPr>
-    </w:p>
-    <w:p>
-      <w:pPr>
+        <w:jc w:val="both"/>
+      </w:pPr>
+    </w:p>
+    <w:p>
+      <w:pPr>
+        <w:jc w:val="both"/>
         <w:rPr>
           <w:b/>
         </w:rPr>
@@ -1117,11 +1301,17 @@
       </w:r>
     </w:p>
     <w:p>
+      <w:pPr>
+        <w:jc w:val="both"/>
+      </w:pPr>
       <w:r>
         <w:tab/>
       </w:r>
     </w:p>
     <w:p>
+      <w:pPr>
+        <w:jc w:val="both"/>
+      </w:pPr>
       <w:r>
         <w:t xml:space="preserve">Si no se tiene una clave SSH o se desea generar una nueva, se utiliza el siguiente comando: </w:t>
       </w:r>
@@ -1135,8 +1325,15 @@
         <w:t>(el email debe ser el de la cuenta de github).</w:t>
       </w:r>
     </w:p>
-    <w:p/>
-    <w:p>
+    <w:p>
+      <w:pPr>
+        <w:jc w:val="both"/>
+      </w:pPr>
+    </w:p>
+    <w:p>
+      <w:pPr>
+        <w:jc w:val="both"/>
+      </w:pPr>
       <w:r>
         <w:rPr>
           <w:b/>
@@ -1148,6 +1345,9 @@
       </w:r>
     </w:p>
     <w:p>
+      <w:pPr>
+        <w:jc w:val="both"/>
+      </w:pPr>
       <w:r>
         <w:rPr>
           <w:b/>
@@ -1159,6 +1359,9 @@
       </w:r>
     </w:p>
     <w:p>
+      <w:pPr>
+        <w:jc w:val="both"/>
+      </w:pPr>
       <w:r>
         <w:rPr>
           <w:b/>
@@ -1169,15 +1372,27 @@
         <w:t xml:space="preserve"> permite agregar un comentario (generalmente la dirección de correo).</w:t>
       </w:r>
     </w:p>
-    <w:p/>
-    <w:p>
+    <w:p>
+      <w:pPr>
+        <w:jc w:val="both"/>
+      </w:pPr>
+    </w:p>
+    <w:p>
+      <w:pPr>
+        <w:jc w:val="both"/>
+      </w:pPr>
       <w:r>
         <w:t>El comando preguntará dónde se desea guardar la clave. Se puede presionar "Enter" para aceptar la ubicación predeterminada (/home/tu_usuario/.ssh/id_rsa) o especificar una ubicación diferente.</w:t>
       </w:r>
     </w:p>
-    <w:p/>
-    <w:p>
-      <w:pPr>
+    <w:p>
+      <w:pPr>
+        <w:jc w:val="both"/>
+      </w:pPr>
+    </w:p>
+    <w:p>
+      <w:pPr>
+        <w:jc w:val="both"/>
         <w:rPr>
           <w:b/>
         </w:rPr>
@@ -1189,14 +1404,20 @@
         <w:t>Establecer una contraseña (opcional):</w:t>
       </w:r>
     </w:p>
-    <w:p/>
-    <w:p>
-      <w:pPr>
-        <w:rPr>
-          <w:b/>
-        </w:rPr>
-      </w:pPr>
-      <w:r>
+    <w:p>
+      <w:pPr>
+        <w:jc w:val="both"/>
+      </w:pPr>
+    </w:p>
+    <w:p>
+      <w:pPr>
+        <w:jc w:val="both"/>
+        <w:rPr>
+          <w:b/>
+        </w:rPr>
+      </w:pPr>
+      <w:r>
+        <w:lastRenderedPageBreak/>
         <w:t xml:space="preserve">Puedes configurar una contraseña adicional para proteger tu clave SSH. Esto proporciona una capa adicional de seguridad. Para hacerlo, ejecuta el siguiente comando: </w:t>
       </w:r>
       <w:r>
@@ -1205,10 +1426,21 @@
         </w:rPr>
         <w:t>ssh-keygen -p</w:t>
       </w:r>
-    </w:p>
-    <w:p/>
-    <w:p>
-      <w:pPr>
+      <w:r>
+        <w:rPr>
+          <w:b/>
+        </w:rPr>
+        <w:t>.</w:t>
+      </w:r>
+    </w:p>
+    <w:p>
+      <w:pPr>
+        <w:jc w:val="both"/>
+      </w:pPr>
+    </w:p>
+    <w:p>
+      <w:pPr>
+        <w:jc w:val="both"/>
         <w:rPr>
           <w:b/>
         </w:rPr>
@@ -1220,9 +1452,14 @@
         <w:t>Copiar la clave pública SSH:</w:t>
       </w:r>
     </w:p>
-    <w:p/>
-    <w:p>
-      <w:pPr>
+    <w:p>
+      <w:pPr>
+        <w:jc w:val="both"/>
+      </w:pPr>
+    </w:p>
+    <w:p>
+      <w:pPr>
+        <w:jc w:val="both"/>
         <w:rPr>
           <w:b/>
         </w:rPr>
@@ -1237,9 +1474,14 @@
         <w:t>cat ~/.ssh/id_rsa.pub</w:t>
       </w:r>
     </w:p>
-    <w:p/>
-    <w:p>
-      <w:pPr>
+    <w:p>
+      <w:pPr>
+        <w:jc w:val="both"/>
+      </w:pPr>
+    </w:p>
+    <w:p>
+      <w:pPr>
+        <w:jc w:val="both"/>
         <w:rPr>
           <w:b/>
         </w:rPr>
@@ -1251,13 +1493,18 @@
         <w:t>Agregar la clave SSH a la cuenta de GitHub:</w:t>
       </w:r>
     </w:p>
-    <w:p/>
+    <w:p>
+      <w:pPr>
+        <w:jc w:val="both"/>
+      </w:pPr>
+    </w:p>
     <w:p>
       <w:pPr>
         <w:numPr>
           <w:ilvl w:val="0"/>
           <w:numId w:val="3"/>
         </w:numPr>
+        <w:jc w:val="both"/>
       </w:pPr>
       <w:r>
         <w:t>Ir a GitHub en un navegador web.</w:t>
@@ -1269,6 +1516,7 @@
           <w:ilvl w:val="0"/>
           <w:numId w:val="3"/>
         </w:numPr>
+        <w:jc w:val="both"/>
       </w:pPr>
       <w:r>
         <w:t xml:space="preserve"> Hacer clic en la foto de perfil en la esquina superior derecha y seleccionar "Settings".</w:t>
@@ -1280,6 +1528,7 @@
           <w:ilvl w:val="0"/>
           <w:numId w:val="3"/>
         </w:numPr>
+        <w:jc w:val="both"/>
       </w:pPr>
       <w:r>
         <w:t>En el menú lateral izquierdo, elegir "SSH and GPG keys" (Claves SSH y GPG).</w:t>
@@ -1291,6 +1540,7 @@
           <w:ilvl w:val="0"/>
           <w:numId w:val="3"/>
         </w:numPr>
+        <w:jc w:val="both"/>
       </w:pPr>
       <w:r>
         <w:t xml:space="preserve"> Hacer clic en "New SSH key" (Nueva clave SSH).</w:t>
@@ -1302,6 +1552,7 @@
           <w:ilvl w:val="0"/>
           <w:numId w:val="3"/>
         </w:numPr>
+        <w:jc w:val="both"/>
       </w:pPr>
       <w:r>
         <w:t>En el campo "Title" (Título), proporcionar un nombre descriptivo para la clave.</w:t>
@@ -1313,9 +1564,9 @@
           <w:ilvl w:val="0"/>
           <w:numId w:val="3"/>
         </w:numPr>
-      </w:pPr>
-      <w:r>
-        <w:lastRenderedPageBreak/>
+        <w:jc w:val="both"/>
+      </w:pPr>
+      <w:r>
         <w:t>En el campo "Key" (Clave), pega la clave SSH que se copió en el Paso 4.</w:t>
       </w:r>
     </w:p>
@@ -1325,6 +1576,7 @@
           <w:ilvl w:val="0"/>
           <w:numId w:val="3"/>
         </w:numPr>
+        <w:jc w:val="both"/>
       </w:pPr>
       <w:r>
         <w:t>Hacer clic en "Add SSH key" (Agregar clave SSH).</w:t>
@@ -1424,6 +1676,14 @@
         <w:t>Hacer clic en el botón "Create repository" (Crear repositorio) para crear el nuevo repositorio en GitHub.</w:t>
       </w:r>
     </w:p>
+    <w:p>
+      <w:pPr>
+        <w:pStyle w:val="Ttulo3"/>
+      </w:pPr>
+      <w:r>
+        <w:t>Clonar el repositorio en tu sistema local:</w:t>
+      </w:r>
+    </w:p>
     <w:p/>
     <w:p>
       <w:pPr>
@@ -1431,92 +1691,34 @@
           <w:b/>
         </w:rPr>
       </w:pPr>
-    </w:p>
-    <w:p>
-      <w:pPr>
-        <w:rPr>
-          <w:b/>
-        </w:rPr>
-      </w:pPr>
-    </w:p>
-    <w:p>
-      <w:pPr>
-        <w:rPr>
-          <w:b/>
-        </w:rPr>
-      </w:pPr>
-    </w:p>
-    <w:p>
-      <w:pPr>
-        <w:rPr>
-          <w:b/>
-        </w:rPr>
-      </w:pPr>
-    </w:p>
-    <w:p>
-      <w:pPr>
-        <w:rPr>
-          <w:b/>
-        </w:rPr>
-      </w:pPr>
-    </w:p>
-    <w:p>
-      <w:pPr>
-        <w:rPr>
-          <w:b/>
-        </w:rPr>
-      </w:pPr>
-      <w:r>
-        <w:rPr>
-          <w:b/>
-        </w:rPr>
-        <w:t>Clonar el repositorio en tu sistema local:</w:t>
+      <w:r>
+        <w:t xml:space="preserve">Una vez que se haya creado el repositorio en GitHub, se puede clonar en el sistema local utilizando Git. Abriendo una terminal o línea de comandos y ejecutando el siguiente comando: </w:t>
+      </w:r>
+      <w:r>
+        <w:rPr>
+          <w:b/>
+        </w:rPr>
+        <w:t>git clone https://github.com/tu-usuario/nombre-del-repositorio.git.</w:t>
       </w:r>
     </w:p>
     <w:p/>
     <w:p>
-      <w:pPr>
-        <w:rPr>
-          <w:b/>
-        </w:rPr>
-      </w:pPr>
-      <w:r>
-        <w:t xml:space="preserve">Una vez que se haya creado el repositorio en GitHub, se puede clonar en el sistema local utilizando Git. Abriendo una terminal o línea de comandos y ejecutando el siguiente comando: </w:t>
-      </w:r>
-      <w:r>
-        <w:rPr>
-          <w:b/>
-        </w:rPr>
-        <w:t>git clone https://github.com/tu-usuario/nombre-del-repositorio.git.</w:t>
+      <w:r>
+        <w:t>Asegurarse de que el repositorio sea público o que se tenga permisos de acceso para clonarlo.</w:t>
+      </w:r>
+    </w:p>
+    <w:p>
+      <w:pPr>
+        <w:pStyle w:val="Ttulo3"/>
+      </w:pPr>
+      <w:r>
+        <w:t>Realizar cambios, revertirlos y subirlos al repositorio remoto.</w:t>
       </w:r>
     </w:p>
     <w:p/>
     <w:p>
-      <w:r>
-        <w:t>Asegurarse de que el repositorio sea público o que se tenga permisos de acceso para clonarlo.</w:t>
-      </w:r>
-    </w:p>
-    <w:p/>
-    <w:p>
-      <w:pPr>
-        <w:rPr>
-          <w:b/>
-          <w:sz w:val="24"/>
-          <w:szCs w:val="24"/>
-        </w:rPr>
-      </w:pPr>
-      <w:r>
-        <w:rPr>
-          <w:b/>
-          <w:sz w:val="24"/>
-          <w:szCs w:val="24"/>
-        </w:rPr>
-        <w:t>9) Realizar cambios, revertirlos y subirlos al repositorio remoto.</w:t>
-      </w:r>
-    </w:p>
-    <w:p/>
-    <w:p>
-      <w:pPr>
+      <w:pPr>
+        <w:jc w:val="both"/>
         <w:rPr>
           <w:b/>
         </w:rPr>
@@ -1530,6 +1732,7 @@
     </w:p>
     <w:p>
       <w:pPr>
+        <w:jc w:val="both"/>
         <w:rPr>
           <w:b/>
         </w:rPr>
@@ -1541,8 +1744,10 @@
           <w:ilvl w:val="0"/>
           <w:numId w:val="7"/>
         </w:numPr>
-      </w:pPr>
-      <w:r>
+        <w:jc w:val="both"/>
+      </w:pPr>
+      <w:r>
+        <w:lastRenderedPageBreak/>
         <w:t xml:space="preserve">Antes de hacer un commit, verifica el estado de los cambios en tu repositorio local utilizando el siguiente comando: </w:t>
       </w:r>
       <w:r>
@@ -1561,6 +1766,7 @@
           <w:ilvl w:val="0"/>
           <w:numId w:val="7"/>
         </w:numPr>
+        <w:jc w:val="both"/>
       </w:pPr>
       <w:r>
         <w:t xml:space="preserve">Hacer un commit de los cambios, agregar los archivos que se desean incluir en el commit utilizando el comando git add. Por ejemplo, para agregar todos los cambios, se puede usar: </w:t>
@@ -1572,13 +1778,18 @@
         <w:t>git add .</w:t>
       </w:r>
     </w:p>
-    <w:p/>
+    <w:p>
+      <w:pPr>
+        <w:jc w:val="both"/>
+      </w:pPr>
+    </w:p>
     <w:p>
       <w:pPr>
         <w:numPr>
           <w:ilvl w:val="0"/>
           <w:numId w:val="7"/>
         </w:numPr>
+        <w:jc w:val="both"/>
       </w:pPr>
       <w:r>
         <w:t xml:space="preserve">realiza un commit de los cambios con un mensaje descriptivo: </w:t>
@@ -1593,34 +1804,37 @@
     <w:p>
       <w:pPr>
         <w:ind w:left="720"/>
-        <w:rPr>
-          <w:b/>
-        </w:rPr>
-      </w:pPr>
-    </w:p>
-    <w:p>
-      <w:pPr>
-        <w:rPr>
-          <w:b/>
-        </w:rPr>
-      </w:pPr>
-      <w:r>
-        <w:rPr>
-          <w:b/>
-        </w:rPr>
-        <w:lastRenderedPageBreak/>
+        <w:jc w:val="both"/>
+        <w:rPr>
+          <w:b/>
+        </w:rPr>
+      </w:pPr>
+    </w:p>
+    <w:p>
+      <w:pPr>
+        <w:jc w:val="both"/>
+        <w:rPr>
+          <w:b/>
+        </w:rPr>
+      </w:pPr>
+      <w:r>
+        <w:rPr>
+          <w:b/>
+        </w:rPr>
         <w:t>Revertir los cambios:</w:t>
       </w:r>
     </w:p>
     <w:p>
       <w:pPr>
-        <w:rPr>
-          <w:b/>
-        </w:rPr>
-      </w:pPr>
-    </w:p>
-    <w:p>
-      <w:pPr>
+        <w:jc w:val="both"/>
+        <w:rPr>
+          <w:b/>
+        </w:rPr>
+      </w:pPr>
+    </w:p>
+    <w:p>
+      <w:pPr>
+        <w:jc w:val="both"/>
         <w:rPr>
           <w:b/>
         </w:rPr>
@@ -1637,13 +1851,15 @@
     </w:p>
     <w:p>
       <w:pPr>
-        <w:rPr>
-          <w:b/>
-        </w:rPr>
-      </w:pPr>
-    </w:p>
-    <w:p>
-      <w:pPr>
+        <w:jc w:val="both"/>
+        <w:rPr>
+          <w:b/>
+        </w:rPr>
+      </w:pPr>
+    </w:p>
+    <w:p>
+      <w:pPr>
+        <w:jc w:val="both"/>
         <w:rPr>
           <w:b/>
         </w:rPr>
@@ -1657,6 +1873,7 @@
     </w:p>
     <w:p>
       <w:pPr>
+        <w:jc w:val="both"/>
         <w:rPr>
           <w:b/>
         </w:rPr>
@@ -1668,6 +1885,7 @@
           <w:ilvl w:val="0"/>
           <w:numId w:val="8"/>
         </w:numPr>
+        <w:jc w:val="both"/>
       </w:pPr>
       <w:r>
         <w:t xml:space="preserve">Una vez que se hayan realizado los cambios y confirmado el commit, se pueden subir los cambios al repositorio remoto en GitHub. Utilizando el comando git push: </w:t>
@@ -1679,13 +1897,18 @@
         <w:t>git push origin nombre-de-la-rama</w:t>
       </w:r>
     </w:p>
-    <w:p/>
+    <w:p>
+      <w:pPr>
+        <w:jc w:val="both"/>
+      </w:pPr>
+    </w:p>
     <w:p>
       <w:pPr>
         <w:numPr>
           <w:ilvl w:val="0"/>
           <w:numId w:val="8"/>
         </w:numPr>
+        <w:jc w:val="both"/>
       </w:pPr>
       <w:r>
         <w:t xml:space="preserve">Reemplazar nombre-de-la-rama con el nombre de la rama en la que se desea subir los cambios. Si se está trabajando en la rama principal (generalmente llamada "master" o "main"), se puede simplemente usar: </w:t>
@@ -1699,66 +1922,24 @@
     </w:p>
     <w:p/>
     <w:p>
-      <w:r>
-        <w:t>Referencias:</w:t>
+      <w:pPr>
+        <w:pStyle w:val="Ttulo3"/>
+      </w:pPr>
+      <w:r>
+        <w:t>Ejemplos de su utilización, con imágenes ilustrativas</w:t>
       </w:r>
     </w:p>
     <w:p/>
     <w:p>
-      <w:hyperlink r:id="rId8">
-        <w:r>
-          <w:rPr>
-            <w:u w:val="single"/>
-          </w:rPr>
-          <w:t>https://ebac.mx/blog/que-es-github</w:t>
-        </w:r>
-      </w:hyperlink>
-    </w:p>
-    <w:p>
-      <w:pPr>
-        <w:shd w:val="clear" w:color="auto" w:fill="FFFFFF"/>
-        <w:spacing w:after="360"/>
-      </w:pPr>
-      <w:hyperlink r:id="rId9">
-        <w:r>
-          <w:rPr>
-            <w:u w:val="single"/>
-          </w:rPr>
-          <w:t>https://www.ibm.com/docs/es/developer-for-zos/15.0?topic=guide-concepts</w:t>
-        </w:r>
-      </w:hyperlink>
-    </w:p>
-    <w:p>
-      <w:pPr>
-        <w:shd w:val="clear" w:color="auto" w:fill="FFFFFF"/>
-        <w:spacing w:after="360"/>
-        <w:rPr>
-          <w:b/>
-          <w:sz w:val="24"/>
-          <w:szCs w:val="24"/>
-        </w:rPr>
-      </w:pPr>
-      <w:hyperlink r:id="rId10">
-        <w:r>
-          <w:rPr>
-            <w:b/>
-            <w:color w:val="1155CC"/>
-            <w:u w:val="single"/>
-          </w:rPr>
-          <w:t>https://docs.github.com/es/authentication/connecting-to-github-with-ssh/adding-a-new-ssh-key-to-your-github-account</w:t>
-        </w:r>
-      </w:hyperlink>
-    </w:p>
-    <w:p/>
-    <w:p/>
-    <w:p/>
-    <w:p>
       <w:r>
         <w:t>Creación del repositorio Github sobre la versión del documento de la tarea</w:t>
       </w:r>
     </w:p>
     <w:p>
       <w:r>
+        <w:rPr>
+          <w:noProof/>
+        </w:rPr>
         <w:drawing>
           <wp:inline distT="0" distB="0" distL="0" distR="0" wp14:anchorId="45B28D9B" wp14:editId="619DF685">
             <wp:extent cx="5733415" cy="3049905"/>
@@ -1775,7 +1956,7 @@
                     <pic:cNvPicPr/>
                   </pic:nvPicPr>
                   <pic:blipFill>
-                    <a:blip r:embed="rId11"/>
+                    <a:blip r:embed="rId8"/>
                     <a:stretch>
                       <a:fillRect/>
                     </a:stretch>
@@ -1801,7 +1982,6 @@
     <w:p/>
     <w:p>
       <w:r>
-        <w:lastRenderedPageBreak/>
         <w:t>Proceso de clonación del repositorio y carga inicial del documento</w:t>
       </w:r>
     </w:p>
@@ -1826,7 +2006,7 @@
                     <pic:cNvPicPr/>
                   </pic:nvPicPr>
                   <pic:blipFill>
-                    <a:blip r:embed="rId12"/>
+                    <a:blip r:embed="rId9"/>
                     <a:stretch>
                       <a:fillRect/>
                     </a:stretch>
@@ -1856,6 +2036,9 @@
     </w:p>
     <w:p>
       <w:r>
+        <w:rPr>
+          <w:noProof/>
+        </w:rPr>
         <w:drawing>
           <wp:inline distT="0" distB="0" distL="0" distR="0" wp14:anchorId="35CF49B7" wp14:editId="5FA528A9">
             <wp:extent cx="5733415" cy="1791335"/>
@@ -1872,7 +2055,7 @@
                     <pic:cNvPicPr/>
                   </pic:nvPicPr>
                   <pic:blipFill>
-                    <a:blip r:embed="rId13"/>
+                    <a:blip r:embed="rId10"/>
                     <a:stretch>
                       <a:fillRect/>
                     </a:stretch>
@@ -1940,7 +2123,7 @@
                     <pic:cNvPicPr/>
                   </pic:nvPicPr>
                   <pic:blipFill>
-                    <a:blip r:embed="rId14"/>
+                    <a:blip r:embed="rId11"/>
                     <a:stretch>
                       <a:fillRect/>
                     </a:stretch>
@@ -1966,6 +2149,58 @@
         <w:shd w:val="clear" w:color="auto" w:fill="FFFFFF"/>
         <w:spacing w:after="360"/>
       </w:pPr>
+      <w:r>
+        <w:t>Se cambia el nombre de documento para facilitar su actualización. Se elimina archivo temporal.</w:t>
+      </w:r>
+    </w:p>
+    <w:p>
+      <w:pPr>
+        <w:shd w:val="clear" w:color="auto" w:fill="FFFFFF"/>
+        <w:spacing w:after="360"/>
+        <w:rPr>
+          <w:u w:val="single"/>
+        </w:rPr>
+      </w:pPr>
+      <w:r>
+        <w:rPr>
+          <w:noProof/>
+        </w:rPr>
+        <w:drawing>
+          <wp:inline distT="0" distB="0" distL="0" distR="0" wp14:anchorId="0D67635F" wp14:editId="236CBD9E">
+            <wp:extent cx="5733415" cy="3519805"/>
+            <wp:effectExtent l="0" t="0" r="635" b="4445"/>
+            <wp:docPr id="1530599220" name="Imagen 1" descr="Texto&#10;&#10;Descripción generada automáticamente"/>
+            <wp:cNvGraphicFramePr>
+              <a:graphicFrameLocks xmlns:a="http://schemas.openxmlformats.org/drawingml/2006/main" noChangeAspect="1"/>
+            </wp:cNvGraphicFramePr>
+            <a:graphic xmlns:a="http://schemas.openxmlformats.org/drawingml/2006/main">
+              <a:graphicData uri="http://schemas.openxmlformats.org/drawingml/2006/picture">
+                <pic:pic xmlns:pic="http://schemas.openxmlformats.org/drawingml/2006/picture">
+                  <pic:nvPicPr>
+                    <pic:cNvPr id="1530599220" name="Imagen 1" descr="Texto&#10;&#10;Descripción generada automáticamente"/>
+                    <pic:cNvPicPr/>
+                  </pic:nvPicPr>
+                  <pic:blipFill>
+                    <a:blip r:embed="rId12"/>
+                    <a:stretch>
+                      <a:fillRect/>
+                    </a:stretch>
+                  </pic:blipFill>
+                  <pic:spPr>
+                    <a:xfrm>
+                      <a:off x="0" y="0"/>
+                      <a:ext cx="5733415" cy="3519805"/>
+                    </a:xfrm>
+                    <a:prstGeom prst="rect">
+                      <a:avLst/>
+                    </a:prstGeom>
+                  </pic:spPr>
+                </pic:pic>
+              </a:graphicData>
+            </a:graphic>
+          </wp:inline>
+        </w:drawing>
+      </w:r>
     </w:p>
     <w:p>
       <w:pPr>
@@ -2001,6 +2236,61 @@
     </w:p>
     <w:p>
       <w:pPr>
+        <w:pStyle w:val="Ttulo2"/>
+      </w:pPr>
+      <w:r>
+        <w:lastRenderedPageBreak/>
+        <w:t>Referencias:</w:t>
+      </w:r>
+    </w:p>
+    <w:p/>
+    <w:p>
+      <w:hyperlink r:id="rId13">
+        <w:r>
+          <w:rPr>
+            <w:u w:val="single"/>
+          </w:rPr>
+          <w:t>https://ebac.mx/blog/que-es-github</w:t>
+        </w:r>
+      </w:hyperlink>
+    </w:p>
+    <w:p>
+      <w:pPr>
+        <w:shd w:val="clear" w:color="auto" w:fill="FFFFFF"/>
+        <w:spacing w:after="360"/>
+      </w:pPr>
+      <w:hyperlink r:id="rId14">
+        <w:r>
+          <w:rPr>
+            <w:u w:val="single"/>
+          </w:rPr>
+          <w:t>https://www.ibm.com/docs/es/developer-for-zos/15.0?topic=guide-concepts</w:t>
+        </w:r>
+      </w:hyperlink>
+    </w:p>
+    <w:p>
+      <w:pPr>
+        <w:shd w:val="clear" w:color="auto" w:fill="FFFFFF"/>
+        <w:spacing w:after="360"/>
+        <w:rPr>
+          <w:b/>
+          <w:sz w:val="24"/>
+          <w:szCs w:val="24"/>
+        </w:rPr>
+      </w:pPr>
+      <w:hyperlink r:id="rId15">
+        <w:r>
+          <w:rPr>
+            <w:b/>
+            <w:color w:val="1155CC"/>
+            <w:u w:val="single"/>
+          </w:rPr>
+          <w:t>https://docs.github.com/es/authentication/connecting-to-github-with-ssh/adding-a-new-ssh-key-to-your-github-account</w:t>
+        </w:r>
+      </w:hyperlink>
+    </w:p>
+    <w:p>
+      <w:pPr>
         <w:shd w:val="clear" w:color="auto" w:fill="FFFFFF"/>
         <w:spacing w:after="360"/>
         <w:rPr>
@@ -2014,19 +2304,6 @@
     </w:p>
     <w:p>
       <w:pPr>
-        <w:shd w:val="clear" w:color="auto" w:fill="FFFFFF"/>
-        <w:spacing w:after="360"/>
-        <w:rPr>
-          <w:rFonts w:ascii="Roboto" w:eastAsia="Roboto" w:hAnsi="Roboto" w:cs="Roboto"/>
-          <w:color w:val="ECECF1"/>
-          <w:sz w:val="24"/>
-          <w:szCs w:val="24"/>
-          <w:shd w:val="clear" w:color="auto" w:fill="343541"/>
-        </w:rPr>
-      </w:pPr>
-    </w:p>
-    <w:p>
-      <w:pPr>
         <w:rPr>
           <w:rFonts w:ascii="Nunito" w:eastAsia="Nunito" w:hAnsi="Nunito" w:cs="Nunito"/>
           <w:color w:val="434343"/>
@@ -2037,7 +2314,7 @@
       </w:pPr>
     </w:p>
     <w:sectPr>
-      <w:headerReference w:type="default" r:id="rId15"/>
+      <w:headerReference w:type="default" r:id="rId16"/>
       <w:pgSz w:w="11909" w:h="16834"/>
       <w:pgMar w:top="1440" w:right="1440" w:bottom="1440" w:left="1440" w:header="720" w:footer="720" w:gutter="0"/>
       <w:pgNumType w:start="1"/>
@@ -3457,7 +3734,6 @@
     <w:basedOn w:val="Normal"/>
     <w:next w:val="Normal"/>
     <w:uiPriority w:val="9"/>
-    <w:semiHidden/>
     <w:unhideWhenUsed/>
     <w:qFormat/>
     <w:pPr>
@@ -3476,9 +3752,9 @@
     <w:basedOn w:val="Normal"/>
     <w:next w:val="Normal"/>
     <w:uiPriority w:val="9"/>
-    <w:semiHidden/>
     <w:unhideWhenUsed/>
     <w:qFormat/>
+    <w:rsid w:val="009D6A48"/>
     <w:pPr>
       <w:keepNext/>
       <w:keepLines/>
@@ -3486,8 +3762,8 @@
       <w:outlineLvl w:val="2"/>
     </w:pPr>
     <w:rPr>
-      <w:color w:val="434343"/>
-      <w:sz w:val="28"/>
+      <w:b/>
+      <w:sz w:val="24"/>
       <w:szCs w:val="28"/>
     </w:rPr>
   </w:style>
@@ -3655,6 +3931,17 @@
         <w:insideV w:val="single" w:sz="4" w:space="0" w:color="auto"/>
       </w:tblBorders>
     </w:tblPr>
+  </w:style>
+  <w:style w:type="paragraph" w:styleId="Prrafodelista">
+    <w:name w:val="List Paragraph"/>
+    <w:basedOn w:val="Normal"/>
+    <w:uiPriority w:val="34"/>
+    <w:qFormat/>
+    <w:rsid w:val="009D6A48"/>
+    <w:pPr>
+      <w:ind w:left="720"/>
+      <w:contextualSpacing/>
+    </w:pPr>
   </w:style>
 </w:styles>
 </file>

</xml_diff>

<commit_message>
feat: se agrega imágen de creación de un repositorio y conclusiones
</commit_message>
<xml_diff>
--- a/desafio2.docx
+++ b/desafio2.docx
@@ -614,13 +614,7 @@
         <w:rPr>
           <w:b/>
         </w:rPr>
-        <w:t>Específicos</w:t>
-      </w:r>
-      <w:r>
-        <w:rPr>
-          <w:b/>
-        </w:rPr>
-        <w:t>:</w:t>
+        <w:t>Específicos:</w:t>
       </w:r>
     </w:p>
     <w:p>
@@ -741,7 +735,6 @@
         <w:t>El presente documento abordará el uso de GitHub, una plataforma líder en el control de versiones y la colaboración en desarrollo de software, ha revolucionado la forma en que los equipos trabajan juntos, gestionan proyectos y comparten código. Este documento explora el marco teórico del uso de GitHub, desde los principios fundamentales de control de versiones hasta su integración con metodologías ágiles y DevOps, destacando su papel esencial en la comunidad de desarrollo de software.</w:t>
       </w:r>
     </w:p>
-    <w:p/>
     <w:p>
       <w:pPr>
         <w:pStyle w:val="Ttulo2"/>
@@ -768,47 +761,15 @@
         <w:jc w:val="both"/>
         <w:rPr>
           <w:bCs/>
-        </w:rPr>
-      </w:pPr>
-      <w:r>
-        <w:rPr>
-          <w:bCs/>
-        </w:rPr>
-        <w:t>Git es un sistema de control de versiones distribuido ampliamente</w:t>
-      </w:r>
-      <w:r>
-        <w:rPr>
-          <w:bCs/>
-        </w:rPr>
-        <w:t>,</w:t>
-      </w:r>
-      <w:r>
-        <w:rPr>
-          <w:bCs/>
-        </w:rPr>
-        <w:t xml:space="preserve"> utilizado para el seguimiento de cambios en archivos y colaboración en proyectos de desarrollo de software. Fue creado por Linus Torvalds en 2005 y se ha convertido en una herramienta fundamental en el desarrollo de software</w:t>
-      </w:r>
-      <w:r>
-        <w:rPr>
-          <w:bCs/>
-        </w:rPr>
-        <w:t>,</w:t>
-      </w:r>
-      <w:r>
-        <w:rPr>
-          <w:bCs/>
-        </w:rPr>
-        <w:t xml:space="preserve"> y en una parte esencial de la mayoría de los flujos de trabajo de programadores y equipos de desarrollo.</w:t>
-      </w:r>
-    </w:p>
-    <w:p>
-      <w:pPr>
-        <w:rPr>
-          <w:bCs/>
-          <w:sz w:val="24"/>
-          <w:szCs w:val="24"/>
-        </w:rPr>
-      </w:pPr>
+          <w:u w:val="single"/>
+        </w:rPr>
+      </w:pPr>
+      <w:r>
+        <w:rPr>
+          <w:bCs/>
+        </w:rPr>
+        <w:t>Git es un sistema de control de versiones distribuido ampliamente, utilizado para el seguimiento de cambios en archivos y colaboración en proyectos de desarrollo de software. Fue creado por Linus Torvalds en 2005 y se ha convertido en una herramienta fundamental en el desarrollo de software, y en una parte esencial de la mayoría de los flujos de trabajo de programadores y equipos de desarrollo.</w:t>
+      </w:r>
     </w:p>
     <w:p>
       <w:pPr>
@@ -895,8 +856,14 @@
         <w:rPr>
           <w:bCs/>
         </w:rPr>
+        <w:t xml:space="preserve">3. Commit: El objeto "commit" es una instantánea de un conjunto de cambios en el proyecto en un momento específico. Contiene un puntero al objeto "tree" que representa el estado del </w:t>
+      </w:r>
+      <w:r>
+        <w:rPr>
+          <w:bCs/>
+        </w:rPr>
         <w:lastRenderedPageBreak/>
-        <w:t>3. Commit: El objeto "commit" es una instantánea de un conjunto de cambios en el proyecto en un momento específico. Contiene un puntero al objeto "tree" que representa el estado del proyecto en ese commit, además de metadatos como el autor, la fecha, el mensaje del commit y un puntero a uno o varios commits padres (en el caso de fusiones).</w:t>
+        <w:t>proyecto en ese commit, además de metadatos como el autor, la fecha, el mensaje del commit y un puntero a uno o varios commits padres (en el caso de fusiones).</w:t>
       </w:r>
     </w:p>
     <w:p>
@@ -962,19 +929,7 @@
         <w:rPr>
           <w:bCs/>
         </w:rPr>
-        <w:t>En Git, los objetos se almacenan en un directorio llamado `.git` en la raíz de</w:t>
-      </w:r>
-      <w:r>
-        <w:rPr>
-          <w:bCs/>
-        </w:rPr>
-        <w:t>l</w:t>
-      </w:r>
-      <w:r>
-        <w:rPr>
-          <w:bCs/>
-        </w:rPr>
-        <w:t xml:space="preserve"> repositorio. Los usuarios no necesitan interactuar directamente con estos objetos, ya que Git proporciona comandos y herramientas para gestionarlos de manera transparente.</w:t>
+        <w:t>En Git, los objetos se almacenan en un directorio llamado `.git` en la raíz del repositorio. Los usuarios no necesitan interactuar directamente con estos objetos, ya que Git proporciona comandos y herramientas para gestionarlos de manera transparente.</w:t>
       </w:r>
     </w:p>
     <w:p>
@@ -1120,13 +1075,13 @@
     </w:p>
     <w:p>
       <w:r>
+        <w:t>Configurar Git y GitHub implica configurar Git en el sistema local y establecer una conexión con tu cuenta de GitHub.</w:t>
+      </w:r>
+    </w:p>
+    <w:p/>
+    <w:p>
+      <w:r>
         <w:lastRenderedPageBreak/>
-        <w:t>Configurar Git y GitHub implica configurar Git en el sistema local y establecer una conexión con tu cuenta de GitHub.</w:t>
-      </w:r>
-    </w:p>
-    <w:p/>
-    <w:p>
-      <w:r>
         <w:t>Configuración de Git en el sistema local:</w:t>
       </w:r>
     </w:p>
@@ -1417,7 +1372,6 @@
         </w:rPr>
       </w:pPr>
       <w:r>
-        <w:lastRenderedPageBreak/>
         <w:t xml:space="preserve">Puedes configurar una contraseña adicional para proteger tu clave SSH. Esto proporciona una capa adicional de seguridad. Para hacerlo, ejecuta el siguiente comando: </w:t>
       </w:r>
       <w:r>
@@ -1747,17 +1701,20 @@
         <w:jc w:val="both"/>
       </w:pPr>
       <w:r>
+        <w:t xml:space="preserve">Antes de hacer un commit, verifica el estado de los cambios en tu repositorio local utilizando el siguiente comando: </w:t>
+      </w:r>
+      <w:r>
+        <w:rPr>
+          <w:b/>
+        </w:rPr>
+        <w:t xml:space="preserve">git status. </w:t>
+      </w:r>
+      <w:r>
+        <w:t xml:space="preserve">Esto mostrará los archivos modificados, </w:t>
+      </w:r>
+      <w:r>
         <w:lastRenderedPageBreak/>
-        <w:t xml:space="preserve">Antes de hacer un commit, verifica el estado de los cambios en tu repositorio local utilizando el siguiente comando: </w:t>
-      </w:r>
-      <w:r>
-        <w:rPr>
-          <w:b/>
-        </w:rPr>
-        <w:t xml:space="preserve">git status. </w:t>
-      </w:r>
-      <w:r>
-        <w:t>Esto mostrará los archivos modificados, los archivos nuevos, los archivos eliminados y otros detalles sobre el estado del repositorio.</w:t>
+        <w:t>los archivos nuevos, los archivos eliminados y otros detalles sobre el estado del repositorio.</w:t>
       </w:r>
     </w:p>
     <w:p>
@@ -1777,11 +1734,6 @@
         </w:rPr>
         <w:t>git add .</w:t>
       </w:r>
-    </w:p>
-    <w:p>
-      <w:pPr>
-        <w:jc w:val="both"/>
-      </w:pPr>
     </w:p>
     <w:p>
       <w:pPr>
@@ -1982,6 +1934,7 @@
     <w:p/>
     <w:p>
       <w:r>
+        <w:lastRenderedPageBreak/>
         <w:t>Proceso de clonación del repositorio y carga inicial del documento</w:t>
       </w:r>
     </w:p>
@@ -2207,32 +2160,125 @@
         <w:shd w:val="clear" w:color="auto" w:fill="FFFFFF"/>
         <w:spacing w:after="360"/>
       </w:pPr>
+      <w:r>
+        <w:lastRenderedPageBreak/>
+        <w:t xml:space="preserve">Se ordena el documento, se agregan títulos y subtítulos. Se agregan imágenes de ejemplo del uso de un repositorio. </w:t>
+      </w:r>
+      <w:r>
+        <w:rPr>
+          <w:noProof/>
+        </w:rPr>
+        <w:drawing>
+          <wp:inline distT="0" distB="0" distL="0" distR="0" wp14:anchorId="5C4EECC4" wp14:editId="7EFA38DF">
+            <wp:extent cx="5733415" cy="3209925"/>
+            <wp:effectExtent l="0" t="0" r="635" b="9525"/>
+            <wp:docPr id="839694423" name="Imagen 1" descr="Texto&#10;&#10;Descripción generada automáticamente"/>
+            <wp:cNvGraphicFramePr>
+              <a:graphicFrameLocks xmlns:a="http://schemas.openxmlformats.org/drawingml/2006/main" noChangeAspect="1"/>
+            </wp:cNvGraphicFramePr>
+            <a:graphic xmlns:a="http://schemas.openxmlformats.org/drawingml/2006/main">
+              <a:graphicData uri="http://schemas.openxmlformats.org/drawingml/2006/picture">
+                <pic:pic xmlns:pic="http://schemas.openxmlformats.org/drawingml/2006/picture">
+                  <pic:nvPicPr>
+                    <pic:cNvPr id="839694423" name="Imagen 1" descr="Texto&#10;&#10;Descripción generada automáticamente"/>
+                    <pic:cNvPicPr/>
+                  </pic:nvPicPr>
+                  <pic:blipFill>
+                    <a:blip r:embed="rId13"/>
+                    <a:stretch>
+                      <a:fillRect/>
+                    </a:stretch>
+                  </pic:blipFill>
+                  <pic:spPr>
+                    <a:xfrm>
+                      <a:off x="0" y="0"/>
+                      <a:ext cx="5733415" cy="3209925"/>
+                    </a:xfrm>
+                    <a:prstGeom prst="rect">
+                      <a:avLst/>
+                    </a:prstGeom>
+                  </pic:spPr>
+                </pic:pic>
+              </a:graphicData>
+            </a:graphic>
+          </wp:inline>
+        </w:drawing>
+      </w:r>
+    </w:p>
+    <w:p>
+      <w:pPr>
+        <w:pStyle w:val="Ttulo3"/>
+      </w:pPr>
+      <w:r>
+        <w:t>Crear un repositorio de ejemplo con cualquier tipo de contenido orientado al desarrollo web</w:t>
+      </w:r>
     </w:p>
     <w:p>
       <w:pPr>
         <w:shd w:val="clear" w:color="auto" w:fill="FFFFFF"/>
         <w:spacing w:after="360"/>
-        <w:rPr>
-          <w:rFonts w:ascii="Roboto" w:eastAsia="Roboto" w:hAnsi="Roboto" w:cs="Roboto"/>
-          <w:color w:val="ECECF1"/>
-          <w:sz w:val="24"/>
-          <w:szCs w:val="24"/>
-          <w:shd w:val="clear" w:color="auto" w:fill="343541"/>
-        </w:rPr>
-      </w:pPr>
+      </w:pPr>
+      <w:r>
+        <w:drawing>
+          <wp:inline distT="0" distB="0" distL="0" distR="0" wp14:anchorId="7DD9E2BE" wp14:editId="06C5572D">
+            <wp:extent cx="5733415" cy="3382010"/>
+            <wp:effectExtent l="0" t="0" r="635" b="8890"/>
+            <wp:docPr id="1249902554" name="Imagen 1" descr="Captura de pantalla de un celular&#10;&#10;Descripción generada automáticamente"/>
+            <wp:cNvGraphicFramePr>
+              <a:graphicFrameLocks xmlns:a="http://schemas.openxmlformats.org/drawingml/2006/main" noChangeAspect="1"/>
+            </wp:cNvGraphicFramePr>
+            <a:graphic xmlns:a="http://schemas.openxmlformats.org/drawingml/2006/main">
+              <a:graphicData uri="http://schemas.openxmlformats.org/drawingml/2006/picture">
+                <pic:pic xmlns:pic="http://schemas.openxmlformats.org/drawingml/2006/picture">
+                  <pic:nvPicPr>
+                    <pic:cNvPr id="1249902554" name="Imagen 1" descr="Captura de pantalla de un celular&#10;&#10;Descripción generada automáticamente"/>
+                    <pic:cNvPicPr/>
+                  </pic:nvPicPr>
+                  <pic:blipFill>
+                    <a:blip r:embed="rId14"/>
+                    <a:stretch>
+                      <a:fillRect/>
+                    </a:stretch>
+                  </pic:blipFill>
+                  <pic:spPr>
+                    <a:xfrm>
+                      <a:off x="0" y="0"/>
+                      <a:ext cx="5733415" cy="3382010"/>
+                    </a:xfrm>
+                    <a:prstGeom prst="rect">
+                      <a:avLst/>
+                    </a:prstGeom>
+                  </pic:spPr>
+                </pic:pic>
+              </a:graphicData>
+            </a:graphic>
+          </wp:inline>
+        </w:drawing>
+      </w:r>
+    </w:p>
+    <w:p>
+      <w:pPr>
+        <w:pStyle w:val="Ttulo2"/>
+      </w:pPr>
+      <w:r>
+        <w:t>Conclusiones</w:t>
+      </w:r>
     </w:p>
     <w:p>
       <w:pPr>
         <w:shd w:val="clear" w:color="auto" w:fill="FFFFFF"/>
         <w:spacing w:after="360"/>
-        <w:rPr>
-          <w:rFonts w:ascii="Roboto" w:eastAsia="Roboto" w:hAnsi="Roboto" w:cs="Roboto"/>
-          <w:color w:val="ECECF1"/>
-          <w:sz w:val="24"/>
-          <w:szCs w:val="24"/>
-          <w:shd w:val="clear" w:color="auto" w:fill="343541"/>
-        </w:rPr>
-      </w:pPr>
+        <w:jc w:val="both"/>
+      </w:pPr>
+      <w:r>
+        <w:t xml:space="preserve">Git es una herramienta esencial en el desarrollo de software debido a sus ventajas en el control de versiones, colaboración en equipo, flexibilidad y rendimiento. Su uso efectivo puede mejorar la productividad de los desarrolladores y la calidad del software </w:t>
+      </w:r>
+      <w:r>
+        <w:t>producido</w:t>
+      </w:r>
+      <w:r>
+        <w:t>.</w:t>
+      </w:r>
     </w:p>
     <w:p>
       <w:pPr>
@@ -2245,7 +2291,7 @@
     </w:p>
     <w:p/>
     <w:p>
-      <w:hyperlink r:id="rId13">
+      <w:hyperlink r:id="rId15">
         <w:r>
           <w:rPr>
             <w:u w:val="single"/>
@@ -2259,7 +2305,7 @@
         <w:shd w:val="clear" w:color="auto" w:fill="FFFFFF"/>
         <w:spacing w:after="360"/>
       </w:pPr>
-      <w:hyperlink r:id="rId14">
+      <w:hyperlink r:id="rId16">
         <w:r>
           <w:rPr>
             <w:u w:val="single"/>
@@ -2278,7 +2324,7 @@
           <w:szCs w:val="24"/>
         </w:rPr>
       </w:pPr>
-      <w:hyperlink r:id="rId15">
+      <w:hyperlink r:id="rId17">
         <w:r>
           <w:rPr>
             <w:b/>
@@ -2314,7 +2360,7 @@
       </w:pPr>
     </w:p>
     <w:sectPr>
-      <w:headerReference w:type="default" r:id="rId16"/>
+      <w:headerReference w:type="default" r:id="rId18"/>
       <w:pgSz w:w="11909" w:h="16834"/>
       <w:pgMar w:top="1440" w:right="1440" w:bottom="1440" w:left="1440" w:header="720" w:footer="720" w:gutter="0"/>
       <w:pgNumType w:start="1"/>

</xml_diff>

<commit_message>
feat: se agrega índice del contenido
</commit_message>
<xml_diff>
--- a/desafio2.docx
+++ b/desafio2.docx
@@ -37,7 +37,7 @@
                     </pic:cNvPicPr>
                   </pic:nvPicPr>
                   <pic:blipFill>
-                    <a:blip r:embed="rId7" cstate="print">
+                    <a:blip r:embed="rId8" cstate="print">
                       <a:extLst>
                         <a:ext uri="{28A0092B-C50C-407E-A947-70E740481C1C}">
                           <a14:useLocalDpi xmlns:a14="http://schemas.microsoft.com/office/drawing/2010/main" val="0"/>
@@ -582,14 +582,1113 @@
         </w:rPr>
       </w:pPr>
     </w:p>
+    <w:sdt>
+      <w:sdtPr>
+        <w:rPr>
+          <w:lang w:val="es-ES"/>
+        </w:rPr>
+        <w:id w:val="1854372441"/>
+        <w:docPartObj>
+          <w:docPartGallery w:val="Table of Contents"/>
+          <w:docPartUnique/>
+        </w:docPartObj>
+      </w:sdtPr>
+      <w:sdtEndPr>
+        <w:rPr>
+          <w:rFonts w:ascii="Arial" w:eastAsia="Arial" w:hAnsi="Arial" w:cs="Arial"/>
+          <w:b/>
+          <w:bCs/>
+          <w:color w:val="auto"/>
+          <w:sz w:val="22"/>
+          <w:szCs w:val="22"/>
+        </w:rPr>
+      </w:sdtEndPr>
+      <w:sdtContent>
+        <w:p>
+          <w:pPr>
+            <w:pStyle w:val="TtuloTDC"/>
+          </w:pPr>
+          <w:r>
+            <w:rPr>
+              <w:lang w:val="es-ES"/>
+            </w:rPr>
+            <w:t>Contenido</w:t>
+          </w:r>
+        </w:p>
+        <w:p>
+          <w:pPr>
+            <w:pStyle w:val="TDC2"/>
+            <w:tabs>
+              <w:tab w:val="right" w:leader="dot" w:pos="9019"/>
+            </w:tabs>
+            <w:rPr>
+              <w:noProof/>
+            </w:rPr>
+          </w:pPr>
+          <w:r>
+            <w:fldChar w:fldCharType="begin"/>
+          </w:r>
+          <w:r>
+            <w:instrText xml:space="preserve"> TOC \o "1-3" \h \z \u </w:instrText>
+          </w:r>
+          <w:r>
+            <w:fldChar w:fldCharType="separate"/>
+          </w:r>
+          <w:hyperlink w:anchor="_Toc149167621" w:history="1">
+            <w:r>
+              <w:rPr>
+                <w:rStyle w:val="Hipervnculo"/>
+                <w:noProof/>
+              </w:rPr>
+              <w:t>Objetivos</w:t>
+            </w:r>
+            <w:r>
+              <w:rPr>
+                <w:noProof/>
+                <w:webHidden/>
+              </w:rPr>
+              <w:tab/>
+            </w:r>
+            <w:r>
+              <w:rPr>
+                <w:noProof/>
+                <w:webHidden/>
+              </w:rPr>
+              <w:fldChar w:fldCharType="begin"/>
+            </w:r>
+            <w:r>
+              <w:rPr>
+                <w:noProof/>
+                <w:webHidden/>
+              </w:rPr>
+              <w:instrText xml:space="preserve"> PAGEREF _Toc149167621 \h </w:instrText>
+            </w:r>
+            <w:r>
+              <w:rPr>
+                <w:noProof/>
+                <w:webHidden/>
+              </w:rPr>
+            </w:r>
+            <w:r>
+              <w:rPr>
+                <w:noProof/>
+                <w:webHidden/>
+              </w:rPr>
+              <w:fldChar w:fldCharType="separate"/>
+            </w:r>
+            <w:r>
+              <w:rPr>
+                <w:noProof/>
+                <w:webHidden/>
+              </w:rPr>
+              <w:t>2</w:t>
+            </w:r>
+            <w:r>
+              <w:rPr>
+                <w:noProof/>
+                <w:webHidden/>
+              </w:rPr>
+              <w:fldChar w:fldCharType="end"/>
+            </w:r>
+          </w:hyperlink>
+        </w:p>
+        <w:p>
+          <w:pPr>
+            <w:pStyle w:val="TDC2"/>
+            <w:tabs>
+              <w:tab w:val="right" w:leader="dot" w:pos="9019"/>
+            </w:tabs>
+            <w:rPr>
+              <w:noProof/>
+            </w:rPr>
+          </w:pPr>
+          <w:hyperlink w:anchor="_Toc149167622" w:history="1">
+            <w:r>
+              <w:rPr>
+                <w:rStyle w:val="Hipervnculo"/>
+                <w:noProof/>
+              </w:rPr>
+              <w:t>Introducción:</w:t>
+            </w:r>
+            <w:r>
+              <w:rPr>
+                <w:noProof/>
+                <w:webHidden/>
+              </w:rPr>
+              <w:tab/>
+            </w:r>
+            <w:r>
+              <w:rPr>
+                <w:noProof/>
+                <w:webHidden/>
+              </w:rPr>
+              <w:fldChar w:fldCharType="begin"/>
+            </w:r>
+            <w:r>
+              <w:rPr>
+                <w:noProof/>
+                <w:webHidden/>
+              </w:rPr>
+              <w:instrText xml:space="preserve"> PAGEREF _Toc149167622 \h </w:instrText>
+            </w:r>
+            <w:r>
+              <w:rPr>
+                <w:noProof/>
+                <w:webHidden/>
+              </w:rPr>
+            </w:r>
+            <w:r>
+              <w:rPr>
+                <w:noProof/>
+                <w:webHidden/>
+              </w:rPr>
+              <w:fldChar w:fldCharType="separate"/>
+            </w:r>
+            <w:r>
+              <w:rPr>
+                <w:noProof/>
+                <w:webHidden/>
+              </w:rPr>
+              <w:t>2</w:t>
+            </w:r>
+            <w:r>
+              <w:rPr>
+                <w:noProof/>
+                <w:webHidden/>
+              </w:rPr>
+              <w:fldChar w:fldCharType="end"/>
+            </w:r>
+          </w:hyperlink>
+        </w:p>
+        <w:p>
+          <w:pPr>
+            <w:pStyle w:val="TDC2"/>
+            <w:tabs>
+              <w:tab w:val="right" w:leader="dot" w:pos="9019"/>
+            </w:tabs>
+            <w:rPr>
+              <w:noProof/>
+            </w:rPr>
+          </w:pPr>
+          <w:hyperlink w:anchor="_Toc149167623" w:history="1">
+            <w:r>
+              <w:rPr>
+                <w:rStyle w:val="Hipervnculo"/>
+                <w:noProof/>
+              </w:rPr>
+              <w:t>Marco Teórico</w:t>
+            </w:r>
+            <w:r>
+              <w:rPr>
+                <w:noProof/>
+                <w:webHidden/>
+              </w:rPr>
+              <w:tab/>
+            </w:r>
+            <w:r>
+              <w:rPr>
+                <w:noProof/>
+                <w:webHidden/>
+              </w:rPr>
+              <w:fldChar w:fldCharType="begin"/>
+            </w:r>
+            <w:r>
+              <w:rPr>
+                <w:noProof/>
+                <w:webHidden/>
+              </w:rPr>
+              <w:instrText xml:space="preserve"> PAGEREF _Toc149167623 \h </w:instrText>
+            </w:r>
+            <w:r>
+              <w:rPr>
+                <w:noProof/>
+                <w:webHidden/>
+              </w:rPr>
+            </w:r>
+            <w:r>
+              <w:rPr>
+                <w:noProof/>
+                <w:webHidden/>
+              </w:rPr>
+              <w:fldChar w:fldCharType="separate"/>
+            </w:r>
+            <w:r>
+              <w:rPr>
+                <w:noProof/>
+                <w:webHidden/>
+              </w:rPr>
+              <w:t>2</w:t>
+            </w:r>
+            <w:r>
+              <w:rPr>
+                <w:noProof/>
+                <w:webHidden/>
+              </w:rPr>
+              <w:fldChar w:fldCharType="end"/>
+            </w:r>
+          </w:hyperlink>
+        </w:p>
+        <w:p>
+          <w:pPr>
+            <w:pStyle w:val="TDC3"/>
+            <w:tabs>
+              <w:tab w:val="right" w:leader="dot" w:pos="9019"/>
+            </w:tabs>
+            <w:rPr>
+              <w:noProof/>
+            </w:rPr>
+          </w:pPr>
+          <w:hyperlink w:anchor="_Toc149167624" w:history="1">
+            <w:r>
+              <w:rPr>
+                <w:rStyle w:val="Hipervnculo"/>
+                <w:noProof/>
+              </w:rPr>
+              <w:t>Qué es Git</w:t>
+            </w:r>
+            <w:r>
+              <w:rPr>
+                <w:noProof/>
+                <w:webHidden/>
+              </w:rPr>
+              <w:tab/>
+            </w:r>
+            <w:r>
+              <w:rPr>
+                <w:noProof/>
+                <w:webHidden/>
+              </w:rPr>
+              <w:fldChar w:fldCharType="begin"/>
+            </w:r>
+            <w:r>
+              <w:rPr>
+                <w:noProof/>
+                <w:webHidden/>
+              </w:rPr>
+              <w:instrText xml:space="preserve"> PAGEREF _Toc149167624 \h </w:instrText>
+            </w:r>
+            <w:r>
+              <w:rPr>
+                <w:noProof/>
+                <w:webHidden/>
+              </w:rPr>
+            </w:r>
+            <w:r>
+              <w:rPr>
+                <w:noProof/>
+                <w:webHidden/>
+              </w:rPr>
+              <w:fldChar w:fldCharType="separate"/>
+            </w:r>
+            <w:r>
+              <w:rPr>
+                <w:noProof/>
+                <w:webHidden/>
+              </w:rPr>
+              <w:t>2</w:t>
+            </w:r>
+            <w:r>
+              <w:rPr>
+                <w:noProof/>
+                <w:webHidden/>
+              </w:rPr>
+              <w:fldChar w:fldCharType="end"/>
+            </w:r>
+          </w:hyperlink>
+        </w:p>
+        <w:p>
+          <w:pPr>
+            <w:pStyle w:val="TDC3"/>
+            <w:tabs>
+              <w:tab w:val="right" w:leader="dot" w:pos="9019"/>
+            </w:tabs>
+            <w:rPr>
+              <w:noProof/>
+            </w:rPr>
+          </w:pPr>
+          <w:hyperlink w:anchor="_Toc149167625" w:history="1">
+            <w:r>
+              <w:rPr>
+                <w:rStyle w:val="Hipervnculo"/>
+                <w:noProof/>
+              </w:rPr>
+              <w:t>Objetos de Git</w:t>
+            </w:r>
+            <w:r>
+              <w:rPr>
+                <w:noProof/>
+                <w:webHidden/>
+              </w:rPr>
+              <w:tab/>
+            </w:r>
+            <w:r>
+              <w:rPr>
+                <w:noProof/>
+                <w:webHidden/>
+              </w:rPr>
+              <w:fldChar w:fldCharType="begin"/>
+            </w:r>
+            <w:r>
+              <w:rPr>
+                <w:noProof/>
+                <w:webHidden/>
+              </w:rPr>
+              <w:instrText xml:space="preserve"> PAGEREF _Toc149167625 \h </w:instrText>
+            </w:r>
+            <w:r>
+              <w:rPr>
+                <w:noProof/>
+                <w:webHidden/>
+              </w:rPr>
+            </w:r>
+            <w:r>
+              <w:rPr>
+                <w:noProof/>
+                <w:webHidden/>
+              </w:rPr>
+              <w:fldChar w:fldCharType="separate"/>
+            </w:r>
+            <w:r>
+              <w:rPr>
+                <w:noProof/>
+                <w:webHidden/>
+              </w:rPr>
+              <w:t>2</w:t>
+            </w:r>
+            <w:r>
+              <w:rPr>
+                <w:noProof/>
+                <w:webHidden/>
+              </w:rPr>
+              <w:fldChar w:fldCharType="end"/>
+            </w:r>
+          </w:hyperlink>
+        </w:p>
+        <w:p>
+          <w:pPr>
+            <w:pStyle w:val="TDC3"/>
+            <w:tabs>
+              <w:tab w:val="right" w:leader="dot" w:pos="9019"/>
+            </w:tabs>
+            <w:rPr>
+              <w:noProof/>
+            </w:rPr>
+          </w:pPr>
+          <w:hyperlink w:anchor="_Toc149167626" w:history="1">
+            <w:r>
+              <w:rPr>
+                <w:rStyle w:val="Hipervnculo"/>
+                <w:noProof/>
+              </w:rPr>
+              <w:t>Qué es Github</w:t>
+            </w:r>
+            <w:r>
+              <w:rPr>
+                <w:noProof/>
+                <w:webHidden/>
+              </w:rPr>
+              <w:tab/>
+            </w:r>
+            <w:r>
+              <w:rPr>
+                <w:noProof/>
+                <w:webHidden/>
+              </w:rPr>
+              <w:fldChar w:fldCharType="begin"/>
+            </w:r>
+            <w:r>
+              <w:rPr>
+                <w:noProof/>
+                <w:webHidden/>
+              </w:rPr>
+              <w:instrText xml:space="preserve"> PAGEREF _Toc149167626 \h </w:instrText>
+            </w:r>
+            <w:r>
+              <w:rPr>
+                <w:noProof/>
+                <w:webHidden/>
+              </w:rPr>
+            </w:r>
+            <w:r>
+              <w:rPr>
+                <w:noProof/>
+                <w:webHidden/>
+              </w:rPr>
+              <w:fldChar w:fldCharType="separate"/>
+            </w:r>
+            <w:r>
+              <w:rPr>
+                <w:noProof/>
+                <w:webHidden/>
+              </w:rPr>
+              <w:t>3</w:t>
+            </w:r>
+            <w:r>
+              <w:rPr>
+                <w:noProof/>
+                <w:webHidden/>
+              </w:rPr>
+              <w:fldChar w:fldCharType="end"/>
+            </w:r>
+          </w:hyperlink>
+        </w:p>
+        <w:p>
+          <w:pPr>
+            <w:pStyle w:val="TDC3"/>
+            <w:tabs>
+              <w:tab w:val="right" w:leader="dot" w:pos="9019"/>
+            </w:tabs>
+            <w:rPr>
+              <w:noProof/>
+            </w:rPr>
+          </w:pPr>
+          <w:hyperlink w:anchor="_Toc149167627" w:history="1">
+            <w:r>
+              <w:rPr>
+                <w:rStyle w:val="Hipervnculo"/>
+                <w:noProof/>
+              </w:rPr>
+              <w:t>¿Qué es una metodología de desarrollo de software en el mundo de la programación y de qué forma se puede aplicar?</w:t>
+            </w:r>
+            <w:r>
+              <w:rPr>
+                <w:noProof/>
+                <w:webHidden/>
+              </w:rPr>
+              <w:tab/>
+            </w:r>
+            <w:r>
+              <w:rPr>
+                <w:noProof/>
+                <w:webHidden/>
+              </w:rPr>
+              <w:fldChar w:fldCharType="begin"/>
+            </w:r>
+            <w:r>
+              <w:rPr>
+                <w:noProof/>
+                <w:webHidden/>
+              </w:rPr>
+              <w:instrText xml:space="preserve"> PAGEREF _Toc149167627 \h </w:instrText>
+            </w:r>
+            <w:r>
+              <w:rPr>
+                <w:noProof/>
+                <w:webHidden/>
+              </w:rPr>
+            </w:r>
+            <w:r>
+              <w:rPr>
+                <w:noProof/>
+                <w:webHidden/>
+              </w:rPr>
+              <w:fldChar w:fldCharType="separate"/>
+            </w:r>
+            <w:r>
+              <w:rPr>
+                <w:noProof/>
+                <w:webHidden/>
+              </w:rPr>
+              <w:t>3</w:t>
+            </w:r>
+            <w:r>
+              <w:rPr>
+                <w:noProof/>
+                <w:webHidden/>
+              </w:rPr>
+              <w:fldChar w:fldCharType="end"/>
+            </w:r>
+          </w:hyperlink>
+        </w:p>
+        <w:p>
+          <w:pPr>
+            <w:pStyle w:val="TDC3"/>
+            <w:tabs>
+              <w:tab w:val="right" w:leader="dot" w:pos="9019"/>
+            </w:tabs>
+            <w:rPr>
+              <w:noProof/>
+            </w:rPr>
+          </w:pPr>
+          <w:hyperlink w:anchor="_Toc149167628" w:history="1">
+            <w:r>
+              <w:rPr>
+                <w:rStyle w:val="Hipervnculo"/>
+                <w:noProof/>
+                <w:lang w:val="en-US"/>
+              </w:rPr>
+              <w:t>Git&amp;Github, Setup y Config</w:t>
+            </w:r>
+            <w:r>
+              <w:rPr>
+                <w:noProof/>
+                <w:webHidden/>
+              </w:rPr>
+              <w:tab/>
+            </w:r>
+            <w:r>
+              <w:rPr>
+                <w:noProof/>
+                <w:webHidden/>
+              </w:rPr>
+              <w:fldChar w:fldCharType="begin"/>
+            </w:r>
+            <w:r>
+              <w:rPr>
+                <w:noProof/>
+                <w:webHidden/>
+              </w:rPr>
+              <w:instrText xml:space="preserve"> PAGEREF _Toc149167628 \h </w:instrText>
+            </w:r>
+            <w:r>
+              <w:rPr>
+                <w:noProof/>
+                <w:webHidden/>
+              </w:rPr>
+            </w:r>
+            <w:r>
+              <w:rPr>
+                <w:noProof/>
+                <w:webHidden/>
+              </w:rPr>
+              <w:fldChar w:fldCharType="separate"/>
+            </w:r>
+            <w:r>
+              <w:rPr>
+                <w:noProof/>
+                <w:webHidden/>
+              </w:rPr>
+              <w:t>3</w:t>
+            </w:r>
+            <w:r>
+              <w:rPr>
+                <w:noProof/>
+                <w:webHidden/>
+              </w:rPr>
+              <w:fldChar w:fldCharType="end"/>
+            </w:r>
+          </w:hyperlink>
+        </w:p>
+        <w:p>
+          <w:pPr>
+            <w:pStyle w:val="TDC3"/>
+            <w:tabs>
+              <w:tab w:val="right" w:leader="dot" w:pos="9019"/>
+            </w:tabs>
+            <w:rPr>
+              <w:noProof/>
+            </w:rPr>
+          </w:pPr>
+          <w:hyperlink w:anchor="_Toc149167629" w:history="1">
+            <w:r>
+              <w:rPr>
+                <w:rStyle w:val="Hipervnculo"/>
+                <w:noProof/>
+              </w:rPr>
+              <w:t>Setup clave SSH</w:t>
+            </w:r>
+            <w:r>
+              <w:rPr>
+                <w:noProof/>
+                <w:webHidden/>
+              </w:rPr>
+              <w:tab/>
+            </w:r>
+            <w:r>
+              <w:rPr>
+                <w:noProof/>
+                <w:webHidden/>
+              </w:rPr>
+              <w:fldChar w:fldCharType="begin"/>
+            </w:r>
+            <w:r>
+              <w:rPr>
+                <w:noProof/>
+                <w:webHidden/>
+              </w:rPr>
+              <w:instrText xml:space="preserve"> PAGEREF _Toc149167629 \h </w:instrText>
+            </w:r>
+            <w:r>
+              <w:rPr>
+                <w:noProof/>
+                <w:webHidden/>
+              </w:rPr>
+            </w:r>
+            <w:r>
+              <w:rPr>
+                <w:noProof/>
+                <w:webHidden/>
+              </w:rPr>
+              <w:fldChar w:fldCharType="separate"/>
+            </w:r>
+            <w:r>
+              <w:rPr>
+                <w:noProof/>
+                <w:webHidden/>
+              </w:rPr>
+              <w:t>4</w:t>
+            </w:r>
+            <w:r>
+              <w:rPr>
+                <w:noProof/>
+                <w:webHidden/>
+              </w:rPr>
+              <w:fldChar w:fldCharType="end"/>
+            </w:r>
+          </w:hyperlink>
+        </w:p>
+        <w:p>
+          <w:pPr>
+            <w:pStyle w:val="TDC3"/>
+            <w:tabs>
+              <w:tab w:val="right" w:leader="dot" w:pos="9019"/>
+            </w:tabs>
+            <w:rPr>
+              <w:noProof/>
+            </w:rPr>
+          </w:pPr>
+          <w:hyperlink w:anchor="_Toc149167630" w:history="1">
+            <w:r>
+              <w:rPr>
+                <w:rStyle w:val="Hipervnculo"/>
+                <w:noProof/>
+              </w:rPr>
+              <w:t>Clonar el repositorio en tu sistema local:</w:t>
+            </w:r>
+            <w:r>
+              <w:rPr>
+                <w:noProof/>
+                <w:webHidden/>
+              </w:rPr>
+              <w:tab/>
+            </w:r>
+            <w:r>
+              <w:rPr>
+                <w:noProof/>
+                <w:webHidden/>
+              </w:rPr>
+              <w:fldChar w:fldCharType="begin"/>
+            </w:r>
+            <w:r>
+              <w:rPr>
+                <w:noProof/>
+                <w:webHidden/>
+              </w:rPr>
+              <w:instrText xml:space="preserve"> PAGEREF _Toc149167630 \h </w:instrText>
+            </w:r>
+            <w:r>
+              <w:rPr>
+                <w:noProof/>
+                <w:webHidden/>
+              </w:rPr>
+            </w:r>
+            <w:r>
+              <w:rPr>
+                <w:noProof/>
+                <w:webHidden/>
+              </w:rPr>
+              <w:fldChar w:fldCharType="separate"/>
+            </w:r>
+            <w:r>
+              <w:rPr>
+                <w:noProof/>
+                <w:webHidden/>
+              </w:rPr>
+              <w:t>5</w:t>
+            </w:r>
+            <w:r>
+              <w:rPr>
+                <w:noProof/>
+                <w:webHidden/>
+              </w:rPr>
+              <w:fldChar w:fldCharType="end"/>
+            </w:r>
+          </w:hyperlink>
+        </w:p>
+        <w:p>
+          <w:pPr>
+            <w:pStyle w:val="TDC3"/>
+            <w:tabs>
+              <w:tab w:val="right" w:leader="dot" w:pos="9019"/>
+            </w:tabs>
+            <w:rPr>
+              <w:noProof/>
+            </w:rPr>
+          </w:pPr>
+          <w:hyperlink w:anchor="_Toc149167631" w:history="1">
+            <w:r>
+              <w:rPr>
+                <w:rStyle w:val="Hipervnculo"/>
+                <w:noProof/>
+              </w:rPr>
+              <w:t>Realizar cambios, revertirlos y subirlos al repositorio remoto.</w:t>
+            </w:r>
+            <w:r>
+              <w:rPr>
+                <w:noProof/>
+                <w:webHidden/>
+              </w:rPr>
+              <w:tab/>
+            </w:r>
+            <w:r>
+              <w:rPr>
+                <w:noProof/>
+                <w:webHidden/>
+              </w:rPr>
+              <w:fldChar w:fldCharType="begin"/>
+            </w:r>
+            <w:r>
+              <w:rPr>
+                <w:noProof/>
+                <w:webHidden/>
+              </w:rPr>
+              <w:instrText xml:space="preserve"> PAGEREF _Toc149167631 \h </w:instrText>
+            </w:r>
+            <w:r>
+              <w:rPr>
+                <w:noProof/>
+                <w:webHidden/>
+              </w:rPr>
+            </w:r>
+            <w:r>
+              <w:rPr>
+                <w:noProof/>
+                <w:webHidden/>
+              </w:rPr>
+              <w:fldChar w:fldCharType="separate"/>
+            </w:r>
+            <w:r>
+              <w:rPr>
+                <w:noProof/>
+                <w:webHidden/>
+              </w:rPr>
+              <w:t>5</w:t>
+            </w:r>
+            <w:r>
+              <w:rPr>
+                <w:noProof/>
+                <w:webHidden/>
+              </w:rPr>
+              <w:fldChar w:fldCharType="end"/>
+            </w:r>
+          </w:hyperlink>
+        </w:p>
+        <w:p>
+          <w:pPr>
+            <w:pStyle w:val="TDC3"/>
+            <w:tabs>
+              <w:tab w:val="right" w:leader="dot" w:pos="9019"/>
+            </w:tabs>
+            <w:rPr>
+              <w:noProof/>
+            </w:rPr>
+          </w:pPr>
+          <w:hyperlink w:anchor="_Toc149167632" w:history="1">
+            <w:r>
+              <w:rPr>
+                <w:rStyle w:val="Hipervnculo"/>
+                <w:noProof/>
+              </w:rPr>
+              <w:t>Ejemplos de su utilización, con imágenes ilustrativas</w:t>
+            </w:r>
+            <w:r>
+              <w:rPr>
+                <w:noProof/>
+                <w:webHidden/>
+              </w:rPr>
+              <w:tab/>
+            </w:r>
+            <w:r>
+              <w:rPr>
+                <w:noProof/>
+                <w:webHidden/>
+              </w:rPr>
+              <w:fldChar w:fldCharType="begin"/>
+            </w:r>
+            <w:r>
+              <w:rPr>
+                <w:noProof/>
+                <w:webHidden/>
+              </w:rPr>
+              <w:instrText xml:space="preserve"> PAGEREF _Toc149167632 \h </w:instrText>
+            </w:r>
+            <w:r>
+              <w:rPr>
+                <w:noProof/>
+                <w:webHidden/>
+              </w:rPr>
+            </w:r>
+            <w:r>
+              <w:rPr>
+                <w:noProof/>
+                <w:webHidden/>
+              </w:rPr>
+              <w:fldChar w:fldCharType="separate"/>
+            </w:r>
+            <w:r>
+              <w:rPr>
+                <w:noProof/>
+                <w:webHidden/>
+              </w:rPr>
+              <w:t>6</w:t>
+            </w:r>
+            <w:r>
+              <w:rPr>
+                <w:noProof/>
+                <w:webHidden/>
+              </w:rPr>
+              <w:fldChar w:fldCharType="end"/>
+            </w:r>
+          </w:hyperlink>
+        </w:p>
+        <w:p>
+          <w:pPr>
+            <w:pStyle w:val="TDC3"/>
+            <w:tabs>
+              <w:tab w:val="right" w:leader="dot" w:pos="9019"/>
+            </w:tabs>
+            <w:rPr>
+              <w:noProof/>
+            </w:rPr>
+          </w:pPr>
+          <w:hyperlink w:anchor="_Toc149167633" w:history="1">
+            <w:r>
+              <w:rPr>
+                <w:rStyle w:val="Hipervnculo"/>
+                <w:noProof/>
+              </w:rPr>
+              <w:t>Crear un repositorio de ejemplo con cualquier tipo de contenido orientado al desarrollo web</w:t>
+            </w:r>
+            <w:r>
+              <w:rPr>
+                <w:noProof/>
+                <w:webHidden/>
+              </w:rPr>
+              <w:tab/>
+            </w:r>
+            <w:r>
+              <w:rPr>
+                <w:noProof/>
+                <w:webHidden/>
+              </w:rPr>
+              <w:fldChar w:fldCharType="begin"/>
+            </w:r>
+            <w:r>
+              <w:rPr>
+                <w:noProof/>
+                <w:webHidden/>
+              </w:rPr>
+              <w:instrText xml:space="preserve"> PAGEREF _Toc149167633 \h </w:instrText>
+            </w:r>
+            <w:r>
+              <w:rPr>
+                <w:noProof/>
+                <w:webHidden/>
+              </w:rPr>
+            </w:r>
+            <w:r>
+              <w:rPr>
+                <w:noProof/>
+                <w:webHidden/>
+              </w:rPr>
+              <w:fldChar w:fldCharType="separate"/>
+            </w:r>
+            <w:r>
+              <w:rPr>
+                <w:noProof/>
+                <w:webHidden/>
+              </w:rPr>
+              <w:t>10</w:t>
+            </w:r>
+            <w:r>
+              <w:rPr>
+                <w:noProof/>
+                <w:webHidden/>
+              </w:rPr>
+              <w:fldChar w:fldCharType="end"/>
+            </w:r>
+          </w:hyperlink>
+        </w:p>
+        <w:p>
+          <w:pPr>
+            <w:pStyle w:val="TDC2"/>
+            <w:tabs>
+              <w:tab w:val="right" w:leader="dot" w:pos="9019"/>
+            </w:tabs>
+            <w:rPr>
+              <w:noProof/>
+            </w:rPr>
+          </w:pPr>
+          <w:hyperlink w:anchor="_Toc149167634" w:history="1">
+            <w:r>
+              <w:rPr>
+                <w:rStyle w:val="Hipervnculo"/>
+                <w:noProof/>
+              </w:rPr>
+              <w:t>Conclusiones</w:t>
+            </w:r>
+            <w:r>
+              <w:rPr>
+                <w:noProof/>
+                <w:webHidden/>
+              </w:rPr>
+              <w:tab/>
+            </w:r>
+            <w:r>
+              <w:rPr>
+                <w:noProof/>
+                <w:webHidden/>
+              </w:rPr>
+              <w:fldChar w:fldCharType="begin"/>
+            </w:r>
+            <w:r>
+              <w:rPr>
+                <w:noProof/>
+                <w:webHidden/>
+              </w:rPr>
+              <w:instrText xml:space="preserve"> PAGEREF _Toc149167634 \h </w:instrText>
+            </w:r>
+            <w:r>
+              <w:rPr>
+                <w:noProof/>
+                <w:webHidden/>
+              </w:rPr>
+            </w:r>
+            <w:r>
+              <w:rPr>
+                <w:noProof/>
+                <w:webHidden/>
+              </w:rPr>
+              <w:fldChar w:fldCharType="separate"/>
+            </w:r>
+            <w:r>
+              <w:rPr>
+                <w:noProof/>
+                <w:webHidden/>
+              </w:rPr>
+              <w:t>10</w:t>
+            </w:r>
+            <w:r>
+              <w:rPr>
+                <w:noProof/>
+                <w:webHidden/>
+              </w:rPr>
+              <w:fldChar w:fldCharType="end"/>
+            </w:r>
+          </w:hyperlink>
+        </w:p>
+        <w:p>
+          <w:pPr>
+            <w:pStyle w:val="TDC2"/>
+            <w:tabs>
+              <w:tab w:val="right" w:leader="dot" w:pos="9019"/>
+            </w:tabs>
+            <w:rPr>
+              <w:noProof/>
+            </w:rPr>
+          </w:pPr>
+          <w:hyperlink w:anchor="_Toc149167635" w:history="1">
+            <w:r>
+              <w:rPr>
+                <w:rStyle w:val="Hipervnculo"/>
+                <w:noProof/>
+              </w:rPr>
+              <w:t>Referencias:</w:t>
+            </w:r>
+            <w:r>
+              <w:rPr>
+                <w:noProof/>
+                <w:webHidden/>
+              </w:rPr>
+              <w:tab/>
+            </w:r>
+            <w:r>
+              <w:rPr>
+                <w:noProof/>
+                <w:webHidden/>
+              </w:rPr>
+              <w:fldChar w:fldCharType="begin"/>
+            </w:r>
+            <w:r>
+              <w:rPr>
+                <w:noProof/>
+                <w:webHidden/>
+              </w:rPr>
+              <w:instrText xml:space="preserve"> PAGEREF _Toc149167635 \h </w:instrText>
+            </w:r>
+            <w:r>
+              <w:rPr>
+                <w:noProof/>
+                <w:webHidden/>
+              </w:rPr>
+            </w:r>
+            <w:r>
+              <w:rPr>
+                <w:noProof/>
+                <w:webHidden/>
+              </w:rPr>
+              <w:fldChar w:fldCharType="separate"/>
+            </w:r>
+            <w:r>
+              <w:rPr>
+                <w:noProof/>
+                <w:webHidden/>
+              </w:rPr>
+              <w:t>10</w:t>
+            </w:r>
+            <w:r>
+              <w:rPr>
+                <w:noProof/>
+                <w:webHidden/>
+              </w:rPr>
+              <w:fldChar w:fldCharType="end"/>
+            </w:r>
+          </w:hyperlink>
+        </w:p>
+        <w:p>
+          <w:r>
+            <w:rPr>
+              <w:b/>
+              <w:bCs/>
+              <w:lang w:val="es-ES"/>
+            </w:rPr>
+            <w:fldChar w:fldCharType="end"/>
+          </w:r>
+        </w:p>
+      </w:sdtContent>
+    </w:sdt>
     <w:p>
       <w:pPr>
         <w:pStyle w:val="Ttulo2"/>
       </w:pPr>
+    </w:p>
+    <w:p/>
+    <w:p/>
+    <w:p/>
+    <w:p/>
+    <w:p/>
+    <w:p/>
+    <w:p/>
+    <w:p/>
+    <w:p/>
+    <w:p/>
+    <w:p/>
+    <w:p/>
+    <w:p/>
+    <w:p/>
+    <w:p/>
+    <w:p/>
+    <w:p/>
+    <w:p>
+      <w:pPr>
+        <w:pStyle w:val="Ttulo2"/>
+      </w:pPr>
+      <w:bookmarkStart w:id="0" w:name="_Toc149167621"/>
       <w:r>
         <w:lastRenderedPageBreak/>
         <w:t>Objetivos</w:t>
       </w:r>
+      <w:bookmarkEnd w:id="0"/>
     </w:p>
     <w:p/>
     <w:p>
@@ -726,9 +1825,11 @@
       <w:pPr>
         <w:pStyle w:val="Ttulo2"/>
       </w:pPr>
+      <w:bookmarkStart w:id="1" w:name="_Toc149167622"/>
       <w:r>
         <w:t>Introducción:</w:t>
       </w:r>
+      <w:bookmarkEnd w:id="1"/>
     </w:p>
     <w:p>
       <w:r>
@@ -744,17 +1845,21 @@
           <w:szCs w:val="24"/>
         </w:rPr>
       </w:pPr>
+      <w:bookmarkStart w:id="2" w:name="_Toc149167623"/>
       <w:r>
         <w:t>Marco Teórico</w:t>
       </w:r>
+      <w:bookmarkEnd w:id="2"/>
     </w:p>
     <w:p>
       <w:pPr>
         <w:pStyle w:val="Ttulo3"/>
       </w:pPr>
+      <w:bookmarkStart w:id="3" w:name="_Toc149167624"/>
       <w:r>
         <w:t>Qué es Git</w:t>
       </w:r>
+      <w:bookmarkEnd w:id="3"/>
     </w:p>
     <w:p>
       <w:pPr>
@@ -775,9 +1880,11 @@
       <w:pPr>
         <w:pStyle w:val="Ttulo3"/>
       </w:pPr>
+      <w:bookmarkStart w:id="4" w:name="_Toc149167625"/>
       <w:r>
         <w:t>Objetos de Git</w:t>
       </w:r>
+      <w:bookmarkEnd w:id="4"/>
     </w:p>
     <w:p>
       <w:pPr>
@@ -939,6 +2046,7 @@
           <w:b w:val="0"/>
         </w:rPr>
       </w:pPr>
+      <w:bookmarkStart w:id="5" w:name="_Toc149167626"/>
       <w:r>
         <w:t xml:space="preserve">Qué es </w:t>
       </w:r>
@@ -948,6 +2056,7 @@
       <w:r>
         <w:t>ithub</w:t>
       </w:r>
+      <w:bookmarkEnd w:id="5"/>
     </w:p>
     <w:p/>
     <w:p>
@@ -962,9 +2071,11 @@
       <w:pPr>
         <w:pStyle w:val="Ttulo3"/>
       </w:pPr>
+      <w:bookmarkStart w:id="6" w:name="_Toc149167627"/>
       <w:r>
         <w:t>¿Qué es una metodología de desarrollo de software en el mundo de la programación y de qué forma se puede aplicar?</w:t>
       </w:r>
+      <w:bookmarkEnd w:id="6"/>
     </w:p>
     <w:p/>
     <w:p>
@@ -1000,6 +2111,7 @@
           <w:lang w:val="en-US"/>
         </w:rPr>
       </w:pPr>
+      <w:bookmarkStart w:id="7" w:name="_Toc149167628"/>
       <w:r>
         <w:rPr>
           <w:lang w:val="en-US"/>
@@ -1042,6 +2154,7 @@
         </w:rPr>
         <w:t xml:space="preserve"> Setup y Config</w:t>
       </w:r>
+      <w:bookmarkEnd w:id="7"/>
     </w:p>
     <w:p>
       <w:pPr>
@@ -1177,9 +2290,11 @@
       <w:pPr>
         <w:pStyle w:val="Ttulo3"/>
       </w:pPr>
+      <w:bookmarkStart w:id="8" w:name="_Toc149167629"/>
       <w:r>
         <w:t>Setup clave SSH</w:t>
       </w:r>
+      <w:bookmarkEnd w:id="8"/>
     </w:p>
     <w:p>
       <w:pPr>
@@ -1634,9 +2749,11 @@
       <w:pPr>
         <w:pStyle w:val="Ttulo3"/>
       </w:pPr>
+      <w:bookmarkStart w:id="9" w:name="_Toc149167630"/>
       <w:r>
         <w:t>Clonar el repositorio en tu sistema local:</w:t>
       </w:r>
+      <w:bookmarkEnd w:id="9"/>
     </w:p>
     <w:p/>
     <w:p>
@@ -1665,9 +2782,11 @@
       <w:pPr>
         <w:pStyle w:val="Ttulo3"/>
       </w:pPr>
+      <w:bookmarkStart w:id="10" w:name="_Toc149167631"/>
       <w:r>
         <w:t>Realizar cambios, revertirlos y subirlos al repositorio remoto.</w:t>
       </w:r>
+      <w:bookmarkEnd w:id="10"/>
     </w:p>
     <w:p/>
     <w:p>
@@ -1877,9 +2996,11 @@
       <w:pPr>
         <w:pStyle w:val="Ttulo3"/>
       </w:pPr>
+      <w:bookmarkStart w:id="11" w:name="_Toc149167632"/>
       <w:r>
         <w:t>Ejemplos de su utilización, con imágenes ilustrativas</w:t>
       </w:r>
+      <w:bookmarkEnd w:id="11"/>
     </w:p>
     <w:p/>
     <w:p>
@@ -1908,7 +3029,7 @@
                     <pic:cNvPicPr/>
                   </pic:nvPicPr>
                   <pic:blipFill>
-                    <a:blip r:embed="rId8"/>
+                    <a:blip r:embed="rId9"/>
                     <a:stretch>
                       <a:fillRect/>
                     </a:stretch>
@@ -1929,12 +3050,22 @@
         </w:drawing>
       </w:r>
     </w:p>
+    <w:p>
+      <w:hyperlink r:id="rId10" w:history="1">
+        <w:r>
+          <w:rPr>
+            <w:rStyle w:val="Hipervnculo"/>
+          </w:rPr>
+          <w:t>https://github.com/urielramos/ads_desafio_2</w:t>
+        </w:r>
+      </w:hyperlink>
+    </w:p>
     <w:p/>
     <w:p/>
     <w:p/>
-    <w:p>
-      <w:r>
-        <w:lastRenderedPageBreak/>
+    <w:p/>
+    <w:p>
+      <w:r>
         <w:t>Proceso de clonación del repositorio y carga inicial del documento</w:t>
       </w:r>
     </w:p>
@@ -1959,7 +3090,7 @@
                     <pic:cNvPicPr/>
                   </pic:nvPicPr>
                   <pic:blipFill>
-                    <a:blip r:embed="rId9"/>
+                    <a:blip r:embed="rId11"/>
                     <a:stretch>
                       <a:fillRect/>
                     </a:stretch>
@@ -2008,7 +3139,7 @@
                     <pic:cNvPicPr/>
                   </pic:nvPicPr>
                   <pic:blipFill>
-                    <a:blip r:embed="rId10"/>
+                    <a:blip r:embed="rId12"/>
                     <a:stretch>
                       <a:fillRect/>
                     </a:stretch>
@@ -2039,12 +3170,6 @@
           <w:b/>
         </w:rPr>
       </w:pPr>
-      <w:r>
-        <w:rPr>
-          <w:b/>
-        </w:rPr>
-        <w:t>Se agrega portada al documento y se actualiza en el repositorio</w:t>
-      </w:r>
     </w:p>
     <w:p>
       <w:pPr>
@@ -2052,6 +3177,40 @@
         <w:spacing w:after="360"/>
         <w:rPr>
           <w:b/>
+        </w:rPr>
+      </w:pPr>
+    </w:p>
+    <w:p>
+      <w:pPr>
+        <w:shd w:val="clear" w:color="auto" w:fill="FFFFFF"/>
+        <w:spacing w:after="360"/>
+        <w:rPr>
+          <w:b/>
+        </w:rPr>
+      </w:pPr>
+    </w:p>
+    <w:p>
+      <w:pPr>
+        <w:shd w:val="clear" w:color="auto" w:fill="FFFFFF"/>
+        <w:spacing w:after="360"/>
+        <w:rPr>
+          <w:b/>
+        </w:rPr>
+      </w:pPr>
+      <w:r>
+        <w:rPr>
+          <w:b/>
+        </w:rPr>
+        <w:lastRenderedPageBreak/>
+        <w:t>Se agrega portada al documento y se actualiza en el repositorio</w:t>
+      </w:r>
+    </w:p>
+    <w:p>
+      <w:pPr>
+        <w:shd w:val="clear" w:color="auto" w:fill="FFFFFF"/>
+        <w:spacing w:after="360"/>
+        <w:rPr>
+          <w:b/>
           <w:u w:val="single"/>
         </w:rPr>
       </w:pPr>
@@ -2059,7 +3218,6 @@
         <w:rPr>
           <w:noProof/>
         </w:rPr>
-        <w:lastRenderedPageBreak/>
         <w:drawing>
           <wp:inline distT="0" distB="0" distL="0" distR="0" wp14:anchorId="06B6D18D" wp14:editId="649D3F9E">
             <wp:extent cx="5733415" cy="3022600"/>
@@ -2076,7 +3234,7 @@
                     <pic:cNvPicPr/>
                   </pic:nvPicPr>
                   <pic:blipFill>
-                    <a:blip r:embed="rId11"/>
+                    <a:blip r:embed="rId13"/>
                     <a:stretch>
                       <a:fillRect/>
                     </a:stretch>
@@ -2134,7 +3292,7 @@
                     <pic:cNvPicPr/>
                   </pic:nvPicPr>
                   <pic:blipFill>
-                    <a:blip r:embed="rId12"/>
+                    <a:blip r:embed="rId14"/>
                     <a:stretch>
                       <a:fillRect/>
                     </a:stretch>
@@ -2184,7 +3342,7 @@
                     <pic:cNvPicPr/>
                   </pic:nvPicPr>
                   <pic:blipFill>
-                    <a:blip r:embed="rId13"/>
+                    <a:blip r:embed="rId15"/>
                     <a:stretch>
                       <a:fillRect/>
                     </a:stretch>
@@ -2207,18 +3365,73 @@
     </w:p>
     <w:p>
       <w:pPr>
-        <w:pStyle w:val="Ttulo3"/>
-      </w:pPr>
-      <w:r>
-        <w:t>Crear un repositorio de ejemplo con cualquier tipo de contenido orientado al desarrollo web</w:t>
-      </w:r>
-    </w:p>
-    <w:p>
-      <w:pPr>
         <w:shd w:val="clear" w:color="auto" w:fill="FFFFFF"/>
         <w:spacing w:after="360"/>
       </w:pPr>
       <w:r>
+        <w:t>Se agrega imagen de creación de repositorio y conclusiones</w:t>
+      </w:r>
+      <w:r>
+        <w:rPr>
+          <w:noProof/>
+        </w:rPr>
+        <w:drawing>
+          <wp:inline distT="0" distB="0" distL="0" distR="0" wp14:anchorId="33B80477" wp14:editId="6D54BF47">
+            <wp:extent cx="5733415" cy="3060065"/>
+            <wp:effectExtent l="0" t="0" r="635" b="6985"/>
+            <wp:docPr id="745919923" name="Imagen 1" descr="Texto&#10;&#10;Descripción generada automáticamente"/>
+            <wp:cNvGraphicFramePr>
+              <a:graphicFrameLocks xmlns:a="http://schemas.openxmlformats.org/drawingml/2006/main" noChangeAspect="1"/>
+            </wp:cNvGraphicFramePr>
+            <a:graphic xmlns:a="http://schemas.openxmlformats.org/drawingml/2006/main">
+              <a:graphicData uri="http://schemas.openxmlformats.org/drawingml/2006/picture">
+                <pic:pic xmlns:pic="http://schemas.openxmlformats.org/drawingml/2006/picture">
+                  <pic:nvPicPr>
+                    <pic:cNvPr id="745919923" name="Imagen 1" descr="Texto&#10;&#10;Descripción generada automáticamente"/>
+                    <pic:cNvPicPr/>
+                  </pic:nvPicPr>
+                  <pic:blipFill>
+                    <a:blip r:embed="rId16"/>
+                    <a:stretch>
+                      <a:fillRect/>
+                    </a:stretch>
+                  </pic:blipFill>
+                  <pic:spPr>
+                    <a:xfrm>
+                      <a:off x="0" y="0"/>
+                      <a:ext cx="5733415" cy="3060065"/>
+                    </a:xfrm>
+                    <a:prstGeom prst="rect">
+                      <a:avLst/>
+                    </a:prstGeom>
+                  </pic:spPr>
+                </pic:pic>
+              </a:graphicData>
+            </a:graphic>
+          </wp:inline>
+        </w:drawing>
+      </w:r>
+    </w:p>
+    <w:p>
+      <w:pPr>
+        <w:pStyle w:val="Ttulo3"/>
+      </w:pPr>
+      <w:bookmarkStart w:id="12" w:name="_Toc149167633"/>
+      <w:r>
+        <w:lastRenderedPageBreak/>
+        <w:t>Crear un repositorio de ejemplo con cualquier tipo de contenido orientado al desarrollo web</w:t>
+      </w:r>
+      <w:bookmarkEnd w:id="12"/>
+    </w:p>
+    <w:p>
+      <w:pPr>
+        <w:shd w:val="clear" w:color="auto" w:fill="FFFFFF"/>
+        <w:spacing w:after="360"/>
+      </w:pPr>
+      <w:r>
+        <w:rPr>
+          <w:noProof/>
+        </w:rPr>
         <w:drawing>
           <wp:inline distT="0" distB="0" distL="0" distR="0" wp14:anchorId="7DD9E2BE" wp14:editId="06C5572D">
             <wp:extent cx="5733415" cy="3382010"/>
@@ -2235,7 +3448,7 @@
                     <pic:cNvPicPr/>
                   </pic:nvPicPr>
                   <pic:blipFill>
-                    <a:blip r:embed="rId14"/>
+                    <a:blip r:embed="rId17"/>
                     <a:stretch>
                       <a:fillRect/>
                     </a:stretch>
@@ -2260,9 +3473,11 @@
       <w:pPr>
         <w:pStyle w:val="Ttulo2"/>
       </w:pPr>
+      <w:bookmarkStart w:id="13" w:name="_Toc149167634"/>
       <w:r>
         <w:t>Conclusiones</w:t>
       </w:r>
+      <w:bookmarkEnd w:id="13"/>
     </w:p>
     <w:p>
       <w:pPr>
@@ -2271,27 +3486,22 @@
         <w:jc w:val="both"/>
       </w:pPr>
       <w:r>
-        <w:t xml:space="preserve">Git es una herramienta esencial en el desarrollo de software debido a sus ventajas en el control de versiones, colaboración en equipo, flexibilidad y rendimiento. Su uso efectivo puede mejorar la productividad de los desarrolladores y la calidad del software </w:t>
-      </w:r>
-      <w:r>
-        <w:t>producido</w:t>
-      </w:r>
-      <w:r>
-        <w:t>.</w:t>
+        <w:t>Git es una herramienta esencial en el desarrollo de software debido a sus ventajas en el control de versiones, colaboración en equipo, flexibilidad y rendimiento. Su uso efectivo puede mejorar la productividad de los desarrolladores y la calidad del software producido.</w:t>
       </w:r>
     </w:p>
     <w:p>
       <w:pPr>
         <w:pStyle w:val="Ttulo2"/>
       </w:pPr>
-      <w:r>
-        <w:lastRenderedPageBreak/>
+      <w:bookmarkStart w:id="14" w:name="_Toc149167635"/>
+      <w:r>
         <w:t>Referencias:</w:t>
       </w:r>
+      <w:bookmarkEnd w:id="14"/>
     </w:p>
     <w:p/>
     <w:p>
-      <w:hyperlink r:id="rId15">
+      <w:hyperlink r:id="rId18">
         <w:r>
           <w:rPr>
             <w:u w:val="single"/>
@@ -2305,7 +3515,7 @@
         <w:shd w:val="clear" w:color="auto" w:fill="FFFFFF"/>
         <w:spacing w:after="360"/>
       </w:pPr>
-      <w:hyperlink r:id="rId16">
+      <w:hyperlink r:id="rId19">
         <w:r>
           <w:rPr>
             <w:u w:val="single"/>
@@ -2324,7 +3534,7 @@
           <w:szCs w:val="24"/>
         </w:rPr>
       </w:pPr>
-      <w:hyperlink r:id="rId17">
+      <w:hyperlink r:id="rId20">
         <w:r>
           <w:rPr>
             <w:b/>
@@ -2360,7 +3570,7 @@
       </w:pPr>
     </w:p>
     <w:sectPr>
-      <w:headerReference w:type="default" r:id="rId18"/>
+      <w:headerReference w:type="default" r:id="rId21"/>
       <w:pgSz w:w="11909" w:h="16834"/>
       <w:pgMar w:top="1440" w:right="1440" w:bottom="1440" w:left="1440" w:header="720" w:footer="720" w:gutter="0"/>
       <w:pgNumType w:start="1"/>
@@ -3989,6 +5199,75 @@
       <w:contextualSpacing/>
     </w:pPr>
   </w:style>
+  <w:style w:type="paragraph" w:styleId="TtuloTDC">
+    <w:name w:val="TOC Heading"/>
+    <w:basedOn w:val="Ttulo1"/>
+    <w:next w:val="Normal"/>
+    <w:uiPriority w:val="39"/>
+    <w:unhideWhenUsed/>
+    <w:qFormat/>
+    <w:rsid w:val="00DF424D"/>
+    <w:pPr>
+      <w:spacing w:before="240" w:after="0" w:line="259" w:lineRule="auto"/>
+      <w:outlineLvl w:val="9"/>
+    </w:pPr>
+    <w:rPr>
+      <w:rFonts w:asciiTheme="majorHAnsi" w:eastAsiaTheme="majorEastAsia" w:hAnsiTheme="majorHAnsi" w:cstheme="majorBidi"/>
+      <w:color w:val="365F91" w:themeColor="accent1" w:themeShade="BF"/>
+      <w:sz w:val="32"/>
+      <w:szCs w:val="32"/>
+      <w:lang w:val="es-SV"/>
+    </w:rPr>
+  </w:style>
+  <w:style w:type="paragraph" w:styleId="TDC2">
+    <w:name w:val="toc 2"/>
+    <w:basedOn w:val="Normal"/>
+    <w:next w:val="Normal"/>
+    <w:autoRedefine/>
+    <w:uiPriority w:val="39"/>
+    <w:unhideWhenUsed/>
+    <w:rsid w:val="00DF424D"/>
+    <w:pPr>
+      <w:spacing w:after="100"/>
+      <w:ind w:left="220"/>
+    </w:pPr>
+  </w:style>
+  <w:style w:type="paragraph" w:styleId="TDC3">
+    <w:name w:val="toc 3"/>
+    <w:basedOn w:val="Normal"/>
+    <w:next w:val="Normal"/>
+    <w:autoRedefine/>
+    <w:uiPriority w:val="39"/>
+    <w:unhideWhenUsed/>
+    <w:rsid w:val="00DF424D"/>
+    <w:pPr>
+      <w:spacing w:after="100"/>
+      <w:ind w:left="440"/>
+    </w:pPr>
+  </w:style>
+  <w:style w:type="character" w:styleId="Hipervnculo">
+    <w:name w:val="Hyperlink"/>
+    <w:basedOn w:val="Fuentedeprrafopredeter"/>
+    <w:uiPriority w:val="99"/>
+    <w:unhideWhenUsed/>
+    <w:rsid w:val="00DF424D"/>
+    <w:rPr>
+      <w:color w:val="0000FF" w:themeColor="hyperlink"/>
+      <w:u w:val="single"/>
+    </w:rPr>
+  </w:style>
+  <w:style w:type="character" w:styleId="Mencinsinresolver">
+    <w:name w:val="Unresolved Mention"/>
+    <w:basedOn w:val="Fuentedeprrafopredeter"/>
+    <w:uiPriority w:val="99"/>
+    <w:semiHidden/>
+    <w:unhideWhenUsed/>
+    <w:rsid w:val="00DF424D"/>
+    <w:rPr>
+      <w:color w:val="605E5C"/>
+      <w:shd w:val="clear" w:color="auto" w:fill="E1DFDD"/>
+    </w:rPr>
+  </w:style>
 </w:styles>
 </file>
 
@@ -4310,4 +5589,16 @@
   </a:objectDefaults>
   <a:extraClrSchemeLst/>
 </a:theme>
+</file>
+
+<file path=customXml/item1.xml><?xml version="1.0" encoding="utf-8"?>
+<b:Sources xmlns:b="http://schemas.openxmlformats.org/officeDocument/2006/bibliography" xmlns="http://schemas.openxmlformats.org/officeDocument/2006/bibliography" SelectedStyle="\APASixthEditionOfficeOnline.xsl" StyleName="APA" Version="6"/>
+</file>
+
+<file path=customXml/itemProps1.xml><?xml version="1.0" encoding="utf-8"?>
+<ds:datastoreItem xmlns:ds="http://schemas.openxmlformats.org/officeDocument/2006/customXml" ds:itemID="{6C649F10-1CF0-468F-A155-06F5F3C92A74}">
+  <ds:schemaRefs>
+    <ds:schemaRef ds:uri="http://schemas.openxmlformats.org/officeDocument/2006/bibliography"/>
+  </ds:schemaRefs>
+</ds:datastoreItem>
 </file>
</xml_diff>

<commit_message>
feat: se agrega imagen de ejemplo final. Se copia el documento en formato pdf
</commit_message>
<xml_diff>
--- a/desafio2.docx
+++ b/desafio2.docx
@@ -171,8 +171,21 @@
           <w:szCs w:val="28"/>
         </w:rPr>
         <w:br/>
-        <w:t>Investigación sobre la utilización de Github</w:t>
-      </w:r>
+        <w:t xml:space="preserve">Investigación sobre la utilización de </w:t>
+      </w:r>
+      <w:proofErr w:type="spellStart"/>
+      <w:r>
+        <w:rPr>
+          <w:rFonts w:eastAsia="Times New Roman"/>
+          <w:b/>
+          <w:bCs/>
+          <w:color w:val="000000"/>
+          <w:sz w:val="28"/>
+          <w:szCs w:val="28"/>
+        </w:rPr>
+        <w:t>Github</w:t>
+      </w:r>
+      <w:proofErr w:type="spellEnd"/>
       <w:r>
         <w:rPr>
           <w:rFonts w:eastAsia="Times New Roman"/>
@@ -585,6 +598,10 @@
     <w:sdt>
       <w:sdtPr>
         <w:rPr>
+          <w:rFonts w:ascii="Arial" w:eastAsia="Arial" w:hAnsi="Arial" w:cs="Arial"/>
+          <w:color w:val="auto"/>
+          <w:sz w:val="22"/>
+          <w:szCs w:val="22"/>
           <w:lang w:val="es-ES"/>
         </w:rPr>
         <w:id w:val="1854372441"/>
@@ -595,12 +612,8 @@
       </w:sdtPr>
       <w:sdtEndPr>
         <w:rPr>
-          <w:rFonts w:ascii="Arial" w:eastAsia="Arial" w:hAnsi="Arial" w:cs="Arial"/>
-          <w:b/>
-          <w:bCs/>
-          <w:color w:val="auto"/>
-          <w:sz w:val="22"/>
-          <w:szCs w:val="22"/>
+          <w:b/>
+          <w:bCs/>
         </w:rPr>
       </w:sdtEndPr>
       <w:sdtContent>
@@ -681,7 +694,7 @@
                 <w:noProof/>
                 <w:webHidden/>
               </w:rPr>
-              <w:t>2</w:t>
+              <w:t>3</w:t>
             </w:r>
             <w:r>
               <w:rPr>
@@ -749,7 +762,7 @@
                 <w:noProof/>
                 <w:webHidden/>
               </w:rPr>
-              <w:t>2</w:t>
+              <w:t>3</w:t>
             </w:r>
             <w:r>
               <w:rPr>
@@ -817,7 +830,7 @@
                 <w:noProof/>
                 <w:webHidden/>
               </w:rPr>
-              <w:t>2</w:t>
+              <w:t>3</w:t>
             </w:r>
             <w:r>
               <w:rPr>
@@ -885,7 +898,7 @@
                 <w:noProof/>
                 <w:webHidden/>
               </w:rPr>
-              <w:t>2</w:t>
+              <w:t>3</w:t>
             </w:r>
             <w:r>
               <w:rPr>
@@ -953,7 +966,7 @@
                 <w:noProof/>
                 <w:webHidden/>
               </w:rPr>
-              <w:t>2</w:t>
+              <w:t>3</w:t>
             </w:r>
             <w:r>
               <w:rPr>
@@ -1021,7 +1034,7 @@
                 <w:noProof/>
                 <w:webHidden/>
               </w:rPr>
-              <w:t>3</w:t>
+              <w:t>4</w:t>
             </w:r>
             <w:r>
               <w:rPr>
@@ -1089,7 +1102,7 @@
                 <w:noProof/>
                 <w:webHidden/>
               </w:rPr>
-              <w:t>3</w:t>
+              <w:t>4</w:t>
             </w:r>
             <w:r>
               <w:rPr>
@@ -1158,7 +1171,7 @@
                 <w:noProof/>
                 <w:webHidden/>
               </w:rPr>
-              <w:t>3</w:t>
+              <w:t>4</w:t>
             </w:r>
             <w:r>
               <w:rPr>
@@ -1226,7 +1239,7 @@
                 <w:noProof/>
                 <w:webHidden/>
               </w:rPr>
-              <w:t>4</w:t>
+              <w:t>5</w:t>
             </w:r>
             <w:r>
               <w:rPr>
@@ -1294,7 +1307,7 @@
                 <w:noProof/>
                 <w:webHidden/>
               </w:rPr>
-              <w:t>5</w:t>
+              <w:t>6</w:t>
             </w:r>
             <w:r>
               <w:rPr>
@@ -1362,7 +1375,7 @@
                 <w:noProof/>
                 <w:webHidden/>
               </w:rPr>
-              <w:t>5</w:t>
+              <w:t>6</w:t>
             </w:r>
             <w:r>
               <w:rPr>
@@ -1430,7 +1443,7 @@
                 <w:noProof/>
                 <w:webHidden/>
               </w:rPr>
-              <w:t>6</w:t>
+              <w:t>7</w:t>
             </w:r>
             <w:r>
               <w:rPr>
@@ -1498,7 +1511,7 @@
                 <w:noProof/>
                 <w:webHidden/>
               </w:rPr>
-              <w:t>10</w:t>
+              <w:t>11</w:t>
             </w:r>
             <w:r>
               <w:rPr>
@@ -1566,7 +1579,7 @@
                 <w:noProof/>
                 <w:webHidden/>
               </w:rPr>
-              <w:t>10</w:t>
+              <w:t>11</w:t>
             </w:r>
             <w:r>
               <w:rPr>
@@ -1634,7 +1647,7 @@
                 <w:noProof/>
                 <w:webHidden/>
               </w:rPr>
-              <w:t>10</w:t>
+              <w:t>12</w:t>
             </w:r>
             <w:r>
               <w:rPr>
@@ -1732,6 +1745,7 @@
         </w:rPr>
         <w:t xml:space="preserve">Comprender el uso de </w:t>
       </w:r>
+      <w:proofErr w:type="spellStart"/>
       <w:r>
         <w:rPr>
           <w:bCs/>
@@ -1742,7 +1756,14 @@
         <w:rPr>
           <w:bCs/>
         </w:rPr>
-        <w:t xml:space="preserve">ithub en el proceso de </w:t>
+        <w:t>ithub</w:t>
+      </w:r>
+      <w:proofErr w:type="spellEnd"/>
+      <w:r>
+        <w:rPr>
+          <w:bCs/>
+        </w:rPr>
+        <w:t xml:space="preserve"> en el proceso de </w:t>
       </w:r>
       <w:r>
         <w:rPr>
@@ -1773,6 +1794,7 @@
         </w:rPr>
         <w:t xml:space="preserve">Mostrar los diversos procesos a los que podemos tener accesos gracias a </w:t>
       </w:r>
+      <w:proofErr w:type="spellStart"/>
       <w:r>
         <w:rPr>
           <w:bCs/>
@@ -1785,6 +1807,7 @@
         </w:rPr>
         <w:t>ithub</w:t>
       </w:r>
+      <w:proofErr w:type="spellEnd"/>
       <w:r>
         <w:rPr>
           <w:bCs/>
@@ -1808,6 +1831,7 @@
         </w:rPr>
         <w:t xml:space="preserve">Ilustrar mediante ejemplos el uso de </w:t>
       </w:r>
+      <w:proofErr w:type="spellStart"/>
       <w:r>
         <w:rPr>
           <w:bCs/>
@@ -1818,7 +1842,14 @@
         <w:rPr>
           <w:bCs/>
         </w:rPr>
-        <w:t>ithub.</w:t>
+        <w:t>ithub</w:t>
+      </w:r>
+      <w:proofErr w:type="spellEnd"/>
+      <w:r>
+        <w:rPr>
+          <w:bCs/>
+        </w:rPr>
+        <w:t>.</w:t>
       </w:r>
     </w:p>
     <w:p>
@@ -1833,7 +1864,15 @@
     </w:p>
     <w:p>
       <w:r>
-        <w:t>El presente documento abordará el uso de GitHub, una plataforma líder en el control de versiones y la colaboración en desarrollo de software, ha revolucionado la forma en que los equipos trabajan juntos, gestionan proyectos y comparten código. Este documento explora el marco teórico del uso de GitHub, desde los principios fundamentales de control de versiones hasta su integración con metodologías ágiles y DevOps, destacando su papel esencial en la comunidad de desarrollo de software.</w:t>
+        <w:t xml:space="preserve">El presente documento abordará el uso de GitHub, una plataforma líder en el control de versiones y la colaboración en desarrollo de </w:t>
+      </w:r>
+      <w:proofErr w:type="gramStart"/>
+      <w:r>
+        <w:t>software,</w:t>
+      </w:r>
+      <w:proofErr w:type="gramEnd"/>
+      <w:r>
+        <w:t xml:space="preserve"> ha revolucionado la forma en que los equipos trabajan juntos, gestionan proyectos y comparten código. Este documento explora el marco teórico del uso de GitHub, desde los principios fundamentales de control de versiones hasta su integración con metodologías ágiles y DevOps, destacando su papel esencial en la comunidad de desarrollo de software.</w:t>
       </w:r>
     </w:p>
     <w:p>
@@ -1919,7 +1958,35 @@
         <w:rPr>
           <w:bCs/>
         </w:rPr>
-        <w:t>1. Blob: El objeto "blob" (binario large object) representa el contenido de un archivo en un punto específico de la historia. Contiene los datos binarios del archivo, y cada versión de un archivo en el repositorio se almacena como un objeto "blob" independiente.</w:t>
+        <w:t xml:space="preserve">1. Blob: El objeto "blob" (binario </w:t>
+      </w:r>
+      <w:proofErr w:type="spellStart"/>
+      <w:r>
+        <w:rPr>
+          <w:bCs/>
+        </w:rPr>
+        <w:t>large</w:t>
+      </w:r>
+      <w:proofErr w:type="spellEnd"/>
+      <w:r>
+        <w:rPr>
+          <w:bCs/>
+        </w:rPr>
+        <w:t xml:space="preserve"> </w:t>
+      </w:r>
+      <w:proofErr w:type="spellStart"/>
+      <w:r>
+        <w:rPr>
+          <w:bCs/>
+        </w:rPr>
+        <w:t>object</w:t>
+      </w:r>
+      <w:proofErr w:type="spellEnd"/>
+      <w:r>
+        <w:rPr>
+          <w:bCs/>
+        </w:rPr>
+        <w:t>) representa el contenido de un archivo en un punto específico de la historia. Contiene los datos binarios del archivo, y cada versión de un archivo en el repositorio se almacena como un objeto "blob" independiente.</w:t>
       </w:r>
     </w:p>
     <w:p>
@@ -1941,7 +2008,49 @@
         <w:rPr>
           <w:bCs/>
         </w:rPr>
-        <w:t>2. Tree: El objeto "tree" representa un directorio en un punto específico del historial. Contiene una lista de archivos y subdirectorios, cada uno de los cuales puede estar asociado a un objeto "blob" o "tree" correspondiente.</w:t>
+        <w:t xml:space="preserve">2. </w:t>
+      </w:r>
+      <w:proofErr w:type="spellStart"/>
+      <w:r>
+        <w:rPr>
+          <w:bCs/>
+        </w:rPr>
+        <w:t>Tree</w:t>
+      </w:r>
+      <w:proofErr w:type="spellEnd"/>
+      <w:r>
+        <w:rPr>
+          <w:bCs/>
+        </w:rPr>
+        <w:t>: El objeto "</w:t>
+      </w:r>
+      <w:proofErr w:type="spellStart"/>
+      <w:r>
+        <w:rPr>
+          <w:bCs/>
+        </w:rPr>
+        <w:t>tree</w:t>
+      </w:r>
+      <w:proofErr w:type="spellEnd"/>
+      <w:r>
+        <w:rPr>
+          <w:bCs/>
+        </w:rPr>
+        <w:t>" representa un directorio en un punto específico del historial. Contiene una lista de archivos y subdirectorios, cada uno de los cuales puede estar asociado a un objeto "blob" o "</w:t>
+      </w:r>
+      <w:proofErr w:type="spellStart"/>
+      <w:r>
+        <w:rPr>
+          <w:bCs/>
+        </w:rPr>
+        <w:t>tree</w:t>
+      </w:r>
+      <w:proofErr w:type="spellEnd"/>
+      <w:r>
+        <w:rPr>
+          <w:bCs/>
+        </w:rPr>
+        <w:t>" correspondiente.</w:t>
       </w:r>
     </w:p>
     <w:p>
@@ -1963,14 +2072,98 @@
         <w:rPr>
           <w:bCs/>
         </w:rPr>
-        <w:t xml:space="preserve">3. Commit: El objeto "commit" es una instantánea de un conjunto de cambios en el proyecto en un momento específico. Contiene un puntero al objeto "tree" que representa el estado del </w:t>
+        <w:t xml:space="preserve">3. </w:t>
+      </w:r>
+      <w:proofErr w:type="spellStart"/>
+      <w:r>
+        <w:rPr>
+          <w:bCs/>
+        </w:rPr>
+        <w:t>Commit</w:t>
+      </w:r>
+      <w:proofErr w:type="spellEnd"/>
+      <w:r>
+        <w:rPr>
+          <w:bCs/>
+        </w:rPr>
+        <w:t>: El objeto "</w:t>
+      </w:r>
+      <w:proofErr w:type="spellStart"/>
+      <w:r>
+        <w:rPr>
+          <w:bCs/>
+        </w:rPr>
+        <w:t>commit</w:t>
+      </w:r>
+      <w:proofErr w:type="spellEnd"/>
+      <w:r>
+        <w:rPr>
+          <w:bCs/>
+        </w:rPr>
+        <w:t>" es una instantánea de un conjunto de cambios en el proyecto en un momento específico. Contiene un puntero al objeto "</w:t>
+      </w:r>
+      <w:proofErr w:type="spellStart"/>
+      <w:r>
+        <w:rPr>
+          <w:bCs/>
+        </w:rPr>
+        <w:t>tree</w:t>
+      </w:r>
+      <w:proofErr w:type="spellEnd"/>
+      <w:r>
+        <w:rPr>
+          <w:bCs/>
+        </w:rPr>
+        <w:t xml:space="preserve">" que representa el estado del </w:t>
       </w:r>
       <w:r>
         <w:rPr>
           <w:bCs/>
         </w:rPr>
         <w:lastRenderedPageBreak/>
-        <w:t>proyecto en ese commit, además de metadatos como el autor, la fecha, el mensaje del commit y un puntero a uno o varios commits padres (en el caso de fusiones).</w:t>
+        <w:t xml:space="preserve">proyecto en ese </w:t>
+      </w:r>
+      <w:proofErr w:type="spellStart"/>
+      <w:r>
+        <w:rPr>
+          <w:bCs/>
+        </w:rPr>
+        <w:t>commit</w:t>
+      </w:r>
+      <w:proofErr w:type="spellEnd"/>
+      <w:r>
+        <w:rPr>
+          <w:bCs/>
+        </w:rPr>
+        <w:t xml:space="preserve">, además de metadatos como el autor, la fecha, el mensaje del </w:t>
+      </w:r>
+      <w:proofErr w:type="spellStart"/>
+      <w:r>
+        <w:rPr>
+          <w:bCs/>
+        </w:rPr>
+        <w:t>commit</w:t>
+      </w:r>
+      <w:proofErr w:type="spellEnd"/>
+      <w:r>
+        <w:rPr>
+          <w:bCs/>
+        </w:rPr>
+        <w:t xml:space="preserve"> y un puntero a uno o varios </w:t>
+      </w:r>
+      <w:proofErr w:type="spellStart"/>
+      <w:r>
+        <w:rPr>
+          <w:bCs/>
+        </w:rPr>
+        <w:t>commits</w:t>
+      </w:r>
+      <w:proofErr w:type="spellEnd"/>
+      <w:r>
+        <w:rPr>
+          <w:bCs/>
+        </w:rPr>
+        <w:t xml:space="preserve"> padres (en el caso de fusiones).</w:t>
       </w:r>
     </w:p>
     <w:p>
@@ -2036,7 +2229,29 @@
         <w:rPr>
           <w:bCs/>
         </w:rPr>
-        <w:t>En Git, los objetos se almacenan en un directorio llamado `.git` en la raíz del repositorio. Los usuarios no necesitan interactuar directamente con estos objetos, ya que Git proporciona comandos y herramientas para gestionarlos de manera transparente.</w:t>
+        <w:t xml:space="preserve">En Git, los objetos se almacenan en un directorio llamado </w:t>
+      </w:r>
+      <w:proofErr w:type="gramStart"/>
+      <w:r>
+        <w:rPr>
+          <w:bCs/>
+        </w:rPr>
+        <w:t>`.</w:t>
+      </w:r>
+      <w:proofErr w:type="spellStart"/>
+      <w:r>
+        <w:rPr>
+          <w:bCs/>
+        </w:rPr>
+        <w:t>git</w:t>
+      </w:r>
+      <w:proofErr w:type="spellEnd"/>
+      <w:proofErr w:type="gramEnd"/>
+      <w:r>
+        <w:rPr>
+          <w:bCs/>
+        </w:rPr>
+        <w:t>` en la raíz del repositorio. Los usuarios no necesitan interactuar directamente con estos objetos, ya que Git proporciona comandos y herramientas para gestionarlos de manera transparente.</w:t>
       </w:r>
     </w:p>
     <w:p>
@@ -2050,6 +2265,7 @@
       <w:r>
         <w:t xml:space="preserve">Qué es </w:t>
       </w:r>
+      <w:proofErr w:type="spellStart"/>
       <w:r>
         <w:t>G</w:t>
       </w:r>
@@ -2057,6 +2273,7 @@
         <w:t>ithub</w:t>
       </w:r>
       <w:bookmarkEnd w:id="5"/>
+      <w:proofErr w:type="spellEnd"/>
     </w:p>
     <w:p/>
     <w:p>
@@ -2097,11 +2314,16 @@
       <w:r>
         <w:t xml:space="preserve">En </w:t>
       </w:r>
+      <w:proofErr w:type="spellStart"/>
       <w:r>
         <w:t>G</w:t>
       </w:r>
       <w:r>
-        <w:t>ithub se utiliza en conjunción con diversas metodologías y prácticas, como las metodologías ágiles y DevOps, para mejorar la colaboración, la gestión de proyectos, la revisión de código, la automatización de pruebas y el despliegue continuo en el desarrollo de software. GitHub es una herramienta esencial para equipos de desarrollo que desean trabajar de manera efectiva y eficiente en proyectos de software colaborativos.</w:t>
+        <w:t>ithub</w:t>
+      </w:r>
+      <w:proofErr w:type="spellEnd"/>
+      <w:r>
+        <w:t xml:space="preserve"> se utiliza en conjunción con diversas metodologías y prácticas, como las metodologías ágiles y DevOps, para mejorar la colaboración, la gestión de proyectos, la revisión de código, la automatización de pruebas y el despliegue continuo en el desarrollo de software. GitHub es una herramienta esencial para equipos de desarrollo que desean trabajar de manera efectiva y eficiente en proyectos de software colaborativos.</w:t>
       </w:r>
     </w:p>
     <w:p>
@@ -2112,6 +2334,7 @@
         </w:rPr>
       </w:pPr>
       <w:bookmarkStart w:id="7" w:name="_Toc149167628"/>
+      <w:proofErr w:type="spellStart"/>
       <w:r>
         <w:rPr>
           <w:lang w:val="en-US"/>
@@ -2142,6 +2365,7 @@
         </w:rPr>
         <w:t>thub</w:t>
       </w:r>
+      <w:proofErr w:type="spellEnd"/>
       <w:r>
         <w:rPr>
           <w:lang w:val="en-US"/>
@@ -2228,19 +2452,50 @@
           <w:lang w:val="fr-FR"/>
         </w:rPr>
       </w:pPr>
+      <w:proofErr w:type="gramStart"/>
       <w:r>
         <w:rPr>
           <w:lang w:val="fr-FR"/>
         </w:rPr>
-        <w:t>git config --global user.name "nombre"</w:t>
+        <w:t>git</w:t>
+      </w:r>
+      <w:proofErr w:type="gramEnd"/>
+      <w:r>
+        <w:rPr>
+          <w:lang w:val="fr-FR"/>
+        </w:rPr>
+        <w:t xml:space="preserve"> config --global user.name "nombre"</w:t>
       </w:r>
     </w:p>
     <w:p>
       <w:pPr>
         <w:ind w:firstLine="720"/>
       </w:pPr>
-      <w:r>
-        <w:t>git config --global user.email "email"</w:t>
+      <w:proofErr w:type="spellStart"/>
+      <w:r>
+        <w:t>git</w:t>
+      </w:r>
+      <w:proofErr w:type="spellEnd"/>
+      <w:r>
+        <w:t xml:space="preserve"> </w:t>
+      </w:r>
+      <w:proofErr w:type="spellStart"/>
+      <w:r>
+        <w:t>config</w:t>
+      </w:r>
+      <w:proofErr w:type="spellEnd"/>
+      <w:r>
+        <w:t xml:space="preserve"> --global </w:t>
+      </w:r>
+      <w:proofErr w:type="spellStart"/>
+      <w:proofErr w:type="gramStart"/>
+      <w:r>
+        <w:t>user.email</w:t>
+      </w:r>
+      <w:proofErr w:type="spellEnd"/>
+      <w:proofErr w:type="gramEnd"/>
+      <w:r>
+        <w:t xml:space="preserve"> "email"</w:t>
       </w:r>
     </w:p>
     <w:p/>
@@ -2258,8 +2513,13 @@
         </w:numPr>
       </w:pPr>
       <w:r>
-        <w:t>Crear una cuenta en github</w:t>
-      </w:r>
+        <w:t xml:space="preserve">Crear una cuenta en </w:t>
+      </w:r>
+      <w:proofErr w:type="spellStart"/>
+      <w:r>
+        <w:t>github</w:t>
+      </w:r>
+      <w:proofErr w:type="spellEnd"/>
     </w:p>
     <w:p/>
     <w:p>
@@ -2291,8 +2551,13 @@
         <w:pStyle w:val="Ttulo3"/>
       </w:pPr>
       <w:bookmarkStart w:id="8" w:name="_Toc149167629"/>
-      <w:r>
-        <w:t>Setup clave SSH</w:t>
+      <w:proofErr w:type="spellStart"/>
+      <w:r>
+        <w:t>Setup</w:t>
+      </w:r>
+      <w:proofErr w:type="spellEnd"/>
+      <w:r>
+        <w:t xml:space="preserve"> clave SSH</w:t>
       </w:r>
       <w:bookmarkEnd w:id="8"/>
     </w:p>
@@ -2327,12 +2592,28 @@
       <w:r>
         <w:t xml:space="preserve">Antes de generar una nueva clave SSH, se debe verificar si se tiene alguna clave SSH en el sistema. Abriendo una terminal o línea de comandos y ejecutar el siguiente comando: </w:t>
       </w:r>
-      <w:r>
-        <w:rPr>
-          <w:b/>
-        </w:rPr>
-        <w:t>ls -al ~/.ssh</w:t>
-      </w:r>
+      <w:proofErr w:type="spellStart"/>
+      <w:r>
+        <w:rPr>
+          <w:b/>
+        </w:rPr>
+        <w:t>ls</w:t>
+      </w:r>
+      <w:proofErr w:type="spellEnd"/>
+      <w:r>
+        <w:rPr>
+          <w:b/>
+        </w:rPr>
+        <w:t xml:space="preserve"> -al ~/.</w:t>
+      </w:r>
+      <w:proofErr w:type="spellStart"/>
+      <w:r>
+        <w:rPr>
+          <w:b/>
+        </w:rPr>
+        <w:t>ssh</w:t>
+      </w:r>
+      <w:proofErr w:type="spellEnd"/>
     </w:p>
     <w:p>
       <w:pPr>
@@ -2344,7 +2625,15 @@
         <w:jc w:val="both"/>
       </w:pPr>
       <w:r>
-        <w:t>Si se ven archivos llamados id_rsa y id_rsa.pub, ya se tiene una clave SSH. Se puede usar la clave o generar una nueva según se quiera</w:t>
+        <w:t xml:space="preserve">Si se ven archivos llamados </w:t>
+      </w:r>
+      <w:proofErr w:type="spellStart"/>
+      <w:r>
+        <w:t>id_rsa</w:t>
+      </w:r>
+      <w:proofErr w:type="spellEnd"/>
+      <w:r>
+        <w:t xml:space="preserve"> y id_rsa.pub, ya se tiene una clave SSH. Se puede usar la clave o generar una nueva según se quiera</w:t>
       </w:r>
       <w:r>
         <w:t>.</w:t>
@@ -2385,14 +2674,44 @@
       <w:r>
         <w:t xml:space="preserve">Si no se tiene una clave SSH o se desea generar una nueva, se utiliza el siguiente comando: </w:t>
       </w:r>
-      <w:r>
-        <w:rPr>
-          <w:b/>
-        </w:rPr>
-        <w:t xml:space="preserve">ssh-keygen -t rsa -b 4096 -C "email" </w:t>
-      </w:r>
-      <w:r>
-        <w:t>(el email debe ser el de la cuenta de github).</w:t>
+      <w:proofErr w:type="spellStart"/>
+      <w:r>
+        <w:rPr>
+          <w:b/>
+        </w:rPr>
+        <w:t>ssh-keygen</w:t>
+      </w:r>
+      <w:proofErr w:type="spellEnd"/>
+      <w:r>
+        <w:rPr>
+          <w:b/>
+        </w:rPr>
+        <w:t xml:space="preserve"> -t </w:t>
+      </w:r>
+      <w:proofErr w:type="spellStart"/>
+      <w:r>
+        <w:rPr>
+          <w:b/>
+        </w:rPr>
+        <w:t>rsa</w:t>
+      </w:r>
+      <w:proofErr w:type="spellEnd"/>
+      <w:r>
+        <w:rPr>
+          <w:b/>
+        </w:rPr>
+        <w:t xml:space="preserve"> -b 4096 -C "email" </w:t>
+      </w:r>
+      <w:r>
+        <w:t xml:space="preserve">(el email debe ser el de la cuenta de </w:t>
+      </w:r>
+      <w:proofErr w:type="spellStart"/>
+      <w:r>
+        <w:t>github</w:t>
+      </w:r>
+      <w:proofErr w:type="spellEnd"/>
+      <w:r>
+        <w:t>).</w:t>
       </w:r>
     </w:p>
     <w:p>
@@ -2452,7 +2771,39 @@
         <w:jc w:val="both"/>
       </w:pPr>
       <w:r>
-        <w:t>El comando preguntará dónde se desea guardar la clave. Se puede presionar "Enter" para aceptar la ubicación predeterminada (/home/tu_usuario/.ssh/id_rsa) o especificar una ubicación diferente.</w:t>
+        <w:t>El comando preguntará dónde se desea guardar la clave. Se puede presionar "</w:t>
+      </w:r>
+      <w:proofErr w:type="spellStart"/>
+      <w:r>
+        <w:t>Enter</w:t>
+      </w:r>
+      <w:proofErr w:type="spellEnd"/>
+      <w:r>
+        <w:t>" para aceptar la ubicación predeterminada (/home/</w:t>
+      </w:r>
+      <w:proofErr w:type="spellStart"/>
+      <w:r>
+        <w:t>tu_usuario</w:t>
+      </w:r>
+      <w:proofErr w:type="spellEnd"/>
+      <w:r>
+        <w:t>/.</w:t>
+      </w:r>
+      <w:proofErr w:type="spellStart"/>
+      <w:r>
+        <w:t>ssh</w:t>
+      </w:r>
+      <w:proofErr w:type="spellEnd"/>
+      <w:r>
+        <w:t>/</w:t>
+      </w:r>
+      <w:proofErr w:type="spellStart"/>
+      <w:r>
+        <w:t>id_rsa</w:t>
+      </w:r>
+      <w:proofErr w:type="spellEnd"/>
+      <w:r>
+        <w:t>) o especificar una ubicación diferente.</w:t>
       </w:r>
     </w:p>
     <w:p>
@@ -2489,11 +2840,19 @@
       <w:r>
         <w:t xml:space="preserve">Puedes configurar una contraseña adicional para proteger tu clave SSH. Esto proporciona una capa adicional de seguridad. Para hacerlo, ejecuta el siguiente comando: </w:t>
       </w:r>
-      <w:r>
-        <w:rPr>
-          <w:b/>
-        </w:rPr>
-        <w:t>ssh-keygen -p</w:t>
+      <w:proofErr w:type="spellStart"/>
+      <w:r>
+        <w:rPr>
+          <w:b/>
+        </w:rPr>
+        <w:t>ssh-keygen</w:t>
+      </w:r>
+      <w:proofErr w:type="spellEnd"/>
+      <w:r>
+        <w:rPr>
+          <w:b/>
+        </w:rPr>
+        <w:t xml:space="preserve"> -p</w:t>
       </w:r>
       <w:r>
         <w:rPr>
@@ -2536,11 +2895,33 @@
       <w:r>
         <w:t xml:space="preserve">Ahora se debe copiar la clave pública SSH al portapapeles para agregarla a la cuenta de GitHub. Se utiliza el siguiente comando para copiarla al portapapeles: </w:t>
       </w:r>
-      <w:r>
-        <w:rPr>
-          <w:b/>
-        </w:rPr>
-        <w:t>cat ~/.ssh/id_rsa.pub</w:t>
+      <w:proofErr w:type="spellStart"/>
+      <w:r>
+        <w:rPr>
+          <w:b/>
+        </w:rPr>
+        <w:t>cat</w:t>
+      </w:r>
+      <w:proofErr w:type="spellEnd"/>
+      <w:r>
+        <w:rPr>
+          <w:b/>
+        </w:rPr>
+        <w:t xml:space="preserve"> ~/.</w:t>
+      </w:r>
+      <w:proofErr w:type="spellStart"/>
+      <w:r>
+        <w:rPr>
+          <w:b/>
+        </w:rPr>
+        <w:t>ssh</w:t>
+      </w:r>
+      <w:proofErr w:type="spellEnd"/>
+      <w:r>
+        <w:rPr>
+          <w:b/>
+        </w:rPr>
+        <w:t>/id_rsa.pub</w:t>
       </w:r>
     </w:p>
     <w:p>
@@ -2588,7 +2969,15 @@
         <w:jc w:val="both"/>
       </w:pPr>
       <w:r>
-        <w:t xml:space="preserve"> Hacer clic en la foto de perfil en la esquina superior derecha y seleccionar "Settings".</w:t>
+        <w:t xml:space="preserve"> Hacer clic en la foto de perfil en la esquina superior derecha y seleccionar "</w:t>
+      </w:r>
+      <w:proofErr w:type="spellStart"/>
+      <w:r>
+        <w:t>Settings</w:t>
+      </w:r>
+      <w:proofErr w:type="spellEnd"/>
+      <w:r>
+        <w:t>".</w:t>
       </w:r>
     </w:p>
     <w:p>
@@ -2600,7 +2989,15 @@
         <w:jc w:val="both"/>
       </w:pPr>
       <w:r>
-        <w:t>En el menú lateral izquierdo, elegir "SSH and GPG keys" (Claves SSH y GPG).</w:t>
+        <w:t xml:space="preserve">En el menú lateral izquierdo, elegir "SSH and GPG </w:t>
+      </w:r>
+      <w:proofErr w:type="spellStart"/>
+      <w:r>
+        <w:t>keys</w:t>
+      </w:r>
+      <w:proofErr w:type="spellEnd"/>
+      <w:r>
+        <w:t>" (Claves SSH y GPG).</w:t>
       </w:r>
     </w:p>
     <w:p>
@@ -2612,7 +3009,15 @@
         <w:jc w:val="both"/>
       </w:pPr>
       <w:r>
-        <w:t xml:space="preserve"> Hacer clic en "New SSH key" (Nueva clave SSH).</w:t>
+        <w:t xml:space="preserve"> Hacer clic en "New SSH </w:t>
+      </w:r>
+      <w:proofErr w:type="spellStart"/>
+      <w:r>
+        <w:t>key</w:t>
+      </w:r>
+      <w:proofErr w:type="spellEnd"/>
+      <w:r>
+        <w:t>" (Nueva clave SSH).</w:t>
       </w:r>
     </w:p>
     <w:p>
@@ -2624,7 +3029,15 @@
         <w:jc w:val="both"/>
       </w:pPr>
       <w:r>
-        <w:t>En el campo "Title" (Título), proporcionar un nombre descriptivo para la clave.</w:t>
+        <w:t>En el campo "</w:t>
+      </w:r>
+      <w:proofErr w:type="spellStart"/>
+      <w:r>
+        <w:t>Title</w:t>
+      </w:r>
+      <w:proofErr w:type="spellEnd"/>
+      <w:r>
+        <w:t>" (Título), proporcionar un nombre descriptivo para la clave.</w:t>
       </w:r>
     </w:p>
     <w:p>
@@ -2648,7 +3061,23 @@
         <w:jc w:val="both"/>
       </w:pPr>
       <w:r>
-        <w:t>Hacer clic en "Add SSH key" (Agregar clave SSH).</w:t>
+        <w:t>Hacer clic en "</w:t>
+      </w:r>
+      <w:proofErr w:type="spellStart"/>
+      <w:r>
+        <w:t>Add</w:t>
+      </w:r>
+      <w:proofErr w:type="spellEnd"/>
+      <w:r>
+        <w:t xml:space="preserve"> SSH </w:t>
+      </w:r>
+      <w:proofErr w:type="spellStart"/>
+      <w:r>
+        <w:t>key</w:t>
+      </w:r>
+      <w:proofErr w:type="spellEnd"/>
+      <w:r>
+        <w:t>" (Agregar clave SSH).</w:t>
       </w:r>
     </w:p>
     <w:p/>
@@ -2709,7 +3138,23 @@
         </w:numPr>
       </w:pPr>
       <w:r>
-        <w:t>En la esquina superior derecha de la página, hacer clic en el botón "▼" junto a la foto de perfil y seleccionar "Your repositories" (Tus repositorios).</w:t>
+        <w:t>En la esquina superior derecha de la página, hacer clic en el botón "▼" junto a la foto de perfil y seleccionar "</w:t>
+      </w:r>
+      <w:proofErr w:type="spellStart"/>
+      <w:r>
+        <w:t>Your</w:t>
+      </w:r>
+      <w:proofErr w:type="spellEnd"/>
+      <w:r>
+        <w:t xml:space="preserve"> </w:t>
+      </w:r>
+      <w:proofErr w:type="spellStart"/>
+      <w:r>
+        <w:t>repositories</w:t>
+      </w:r>
+      <w:proofErr w:type="spellEnd"/>
+      <w:r>
+        <w:t>" (Tus repositorios).</w:t>
       </w:r>
     </w:p>
     <w:p>
@@ -2720,7 +3165,23 @@
         </w:numPr>
       </w:pPr>
       <w:r>
-        <w:t>En la página "Your repositories" hacer clic en el botón "New" (Nuevo) para crear un nuevo repositorio.</w:t>
+        <w:t>En la página "</w:t>
+      </w:r>
+      <w:proofErr w:type="spellStart"/>
+      <w:r>
+        <w:t>Your</w:t>
+      </w:r>
+      <w:proofErr w:type="spellEnd"/>
+      <w:r>
+        <w:t xml:space="preserve"> </w:t>
+      </w:r>
+      <w:proofErr w:type="spellStart"/>
+      <w:r>
+        <w:t>repositories</w:t>
+      </w:r>
+      <w:proofErr w:type="spellEnd"/>
+      <w:r>
+        <w:t>" hacer clic en el botón "New" (Nuevo) para crear un nuevo repositorio.</w:t>
       </w:r>
     </w:p>
     <w:p>
@@ -2742,7 +3203,23 @@
         </w:numPr>
       </w:pPr>
       <w:r>
-        <w:t>Hacer clic en el botón "Create repository" (Crear repositorio) para crear el nuevo repositorio en GitHub.</w:t>
+        <w:t>Hacer clic en el botón "</w:t>
+      </w:r>
+      <w:proofErr w:type="spellStart"/>
+      <w:r>
+        <w:t>Create</w:t>
+      </w:r>
+      <w:proofErr w:type="spellEnd"/>
+      <w:r>
+        <w:t xml:space="preserve"> </w:t>
+      </w:r>
+      <w:proofErr w:type="spellStart"/>
+      <w:r>
+        <w:t>repository</w:t>
+      </w:r>
+      <w:proofErr w:type="spellEnd"/>
+      <w:r>
+        <w:t>" (Crear repositorio) para crear el nuevo repositorio en GitHub.</w:t>
       </w:r>
     </w:p>
     <w:p>
@@ -2765,11 +3242,19 @@
       <w:r>
         <w:t xml:space="preserve">Una vez que se haya creado el repositorio en GitHub, se puede clonar en el sistema local utilizando Git. Abriendo una terminal o línea de comandos y ejecutando el siguiente comando: </w:t>
       </w:r>
-      <w:r>
-        <w:rPr>
-          <w:b/>
-        </w:rPr>
-        <w:t>git clone https://github.com/tu-usuario/nombre-del-repositorio.git.</w:t>
+      <w:proofErr w:type="spellStart"/>
+      <w:r>
+        <w:rPr>
+          <w:b/>
+        </w:rPr>
+        <w:t>git</w:t>
+      </w:r>
+      <w:proofErr w:type="spellEnd"/>
+      <w:r>
+        <w:rPr>
+          <w:b/>
+        </w:rPr>
+        <w:t xml:space="preserve"> clone https://github.com/tu-usuario/nombre-del-repositorio.git.</w:t>
       </w:r>
     </w:p>
     <w:p/>
@@ -2820,13 +3305,43 @@
         <w:jc w:val="both"/>
       </w:pPr>
       <w:r>
-        <w:t xml:space="preserve">Antes de hacer un commit, verifica el estado de los cambios en tu repositorio local utilizando el siguiente comando: </w:t>
-      </w:r>
-      <w:r>
-        <w:rPr>
-          <w:b/>
-        </w:rPr>
-        <w:t xml:space="preserve">git status. </w:t>
+        <w:t xml:space="preserve">Antes de hacer un </w:t>
+      </w:r>
+      <w:proofErr w:type="spellStart"/>
+      <w:r>
+        <w:t>commit</w:t>
+      </w:r>
+      <w:proofErr w:type="spellEnd"/>
+      <w:r>
+        <w:t xml:space="preserve">, verifica el estado de los cambios en tu repositorio local utilizando el siguiente comando: </w:t>
+      </w:r>
+      <w:proofErr w:type="spellStart"/>
+      <w:r>
+        <w:rPr>
+          <w:b/>
+        </w:rPr>
+        <w:t>git</w:t>
+      </w:r>
+      <w:proofErr w:type="spellEnd"/>
+      <w:r>
+        <w:rPr>
+          <w:b/>
+        </w:rPr>
+        <w:t xml:space="preserve"> </w:t>
+      </w:r>
+      <w:proofErr w:type="gramStart"/>
+      <w:r>
+        <w:rPr>
+          <w:b/>
+        </w:rPr>
+        <w:t>status</w:t>
+      </w:r>
+      <w:proofErr w:type="gramEnd"/>
+      <w:r>
+        <w:rPr>
+          <w:b/>
+        </w:rPr>
+        <w:t xml:space="preserve">. </w:t>
       </w:r>
       <w:r>
         <w:t xml:space="preserve">Esto mostrará los archivos modificados, </w:t>
@@ -2845,14 +3360,70 @@
         <w:jc w:val="both"/>
       </w:pPr>
       <w:r>
-        <w:t xml:space="preserve">Hacer un commit de los cambios, agregar los archivos que se desean incluir en el commit utilizando el comando git add. Por ejemplo, para agregar todos los cambios, se puede usar: </w:t>
-      </w:r>
-      <w:r>
-        <w:rPr>
-          <w:b/>
-        </w:rPr>
-        <w:t>git add .</w:t>
-      </w:r>
+        <w:t xml:space="preserve">Hacer un </w:t>
+      </w:r>
+      <w:proofErr w:type="spellStart"/>
+      <w:r>
+        <w:t>commit</w:t>
+      </w:r>
+      <w:proofErr w:type="spellEnd"/>
+      <w:r>
+        <w:t xml:space="preserve"> de los cambios, agregar los archivos que se desean incluir en el </w:t>
+      </w:r>
+      <w:proofErr w:type="spellStart"/>
+      <w:r>
+        <w:t>commit</w:t>
+      </w:r>
+      <w:proofErr w:type="spellEnd"/>
+      <w:r>
+        <w:t xml:space="preserve"> utilizando el comando </w:t>
+      </w:r>
+      <w:proofErr w:type="spellStart"/>
+      <w:r>
+        <w:t>git</w:t>
+      </w:r>
+      <w:proofErr w:type="spellEnd"/>
+      <w:r>
+        <w:t xml:space="preserve"> </w:t>
+      </w:r>
+      <w:proofErr w:type="spellStart"/>
+      <w:r>
+        <w:t>add</w:t>
+      </w:r>
+      <w:proofErr w:type="spellEnd"/>
+      <w:r>
+        <w:t xml:space="preserve">. Por ejemplo, para agregar todos los cambios, se puede usar: </w:t>
+      </w:r>
+      <w:proofErr w:type="spellStart"/>
+      <w:r>
+        <w:rPr>
+          <w:b/>
+        </w:rPr>
+        <w:t>git</w:t>
+      </w:r>
+      <w:proofErr w:type="spellEnd"/>
+      <w:r>
+        <w:rPr>
+          <w:b/>
+        </w:rPr>
+        <w:t xml:space="preserve"> </w:t>
+      </w:r>
+      <w:proofErr w:type="spellStart"/>
+      <w:proofErr w:type="gramStart"/>
+      <w:r>
+        <w:rPr>
+          <w:b/>
+        </w:rPr>
+        <w:t>add</w:t>
+      </w:r>
+      <w:proofErr w:type="spellEnd"/>
+      <w:r>
+        <w:rPr>
+          <w:b/>
+        </w:rPr>
+        <w:t xml:space="preserve"> .</w:t>
+      </w:r>
+      <w:proofErr w:type="gramEnd"/>
     </w:p>
     <w:p>
       <w:pPr>
@@ -2863,13 +3434,43 @@
         <w:jc w:val="both"/>
       </w:pPr>
       <w:r>
-        <w:t xml:space="preserve">realiza un commit de los cambios con un mensaje descriptivo: </w:t>
-      </w:r>
-      <w:r>
-        <w:rPr>
-          <w:b/>
-        </w:rPr>
-        <w:t>git commit -m "Mensaje descriptivo de los cambios"</w:t>
+        <w:t xml:space="preserve">realiza un </w:t>
+      </w:r>
+      <w:proofErr w:type="spellStart"/>
+      <w:r>
+        <w:t>commit</w:t>
+      </w:r>
+      <w:proofErr w:type="spellEnd"/>
+      <w:r>
+        <w:t xml:space="preserve"> de los cambios con un mensaje descriptivo: </w:t>
+      </w:r>
+      <w:proofErr w:type="spellStart"/>
+      <w:r>
+        <w:rPr>
+          <w:b/>
+        </w:rPr>
+        <w:t>git</w:t>
+      </w:r>
+      <w:proofErr w:type="spellEnd"/>
+      <w:r>
+        <w:rPr>
+          <w:b/>
+        </w:rPr>
+        <w:t xml:space="preserve"> </w:t>
+      </w:r>
+      <w:proofErr w:type="spellStart"/>
+      <w:r>
+        <w:rPr>
+          <w:b/>
+        </w:rPr>
+        <w:t>commit</w:t>
+      </w:r>
+      <w:proofErr w:type="spellEnd"/>
+      <w:r>
+        <w:rPr>
+          <w:b/>
+        </w:rPr>
+        <w:t xml:space="preserve"> -m "Mensaje descriptivo de los cambios"</w:t>
       </w:r>
     </w:p>
     <w:p>
@@ -2911,13 +3512,51 @@
         </w:rPr>
       </w:pPr>
       <w:r>
-        <w:t xml:space="preserve">Si se desea revertir los cambios que se realizaron en un archivo específico o un conjunto de archivos, se puede usar el comando git checkout: </w:t>
-      </w:r>
-      <w:r>
-        <w:rPr>
-          <w:b/>
-        </w:rPr>
-        <w:t>git checkout nombre-del-archivo</w:t>
+        <w:t xml:space="preserve">Si se desea revertir los cambios que se realizaron en un archivo específico o un conjunto de archivos, se puede usar el comando </w:t>
+      </w:r>
+      <w:proofErr w:type="spellStart"/>
+      <w:r>
+        <w:t>git</w:t>
+      </w:r>
+      <w:proofErr w:type="spellEnd"/>
+      <w:r>
+        <w:t xml:space="preserve"> </w:t>
+      </w:r>
+      <w:proofErr w:type="spellStart"/>
+      <w:r>
+        <w:t>checkout</w:t>
+      </w:r>
+      <w:proofErr w:type="spellEnd"/>
+      <w:r>
+        <w:t xml:space="preserve">: </w:t>
+      </w:r>
+      <w:proofErr w:type="spellStart"/>
+      <w:r>
+        <w:rPr>
+          <w:b/>
+        </w:rPr>
+        <w:t>git</w:t>
+      </w:r>
+      <w:proofErr w:type="spellEnd"/>
+      <w:r>
+        <w:rPr>
+          <w:b/>
+        </w:rPr>
+        <w:t xml:space="preserve"> </w:t>
+      </w:r>
+      <w:proofErr w:type="spellStart"/>
+      <w:r>
+        <w:rPr>
+          <w:b/>
+        </w:rPr>
+        <w:t>checkout</w:t>
+      </w:r>
+      <w:proofErr w:type="spellEnd"/>
+      <w:r>
+        <w:rPr>
+          <w:b/>
+        </w:rPr>
+        <w:t xml:space="preserve"> nombre-del-archivo</w:t>
       </w:r>
     </w:p>
     <w:p>
@@ -2959,13 +3598,73 @@
         <w:jc w:val="both"/>
       </w:pPr>
       <w:r>
-        <w:t xml:space="preserve">Una vez que se hayan realizado los cambios y confirmado el commit, se pueden subir los cambios al repositorio remoto en GitHub. Utilizando el comando git push: </w:t>
-      </w:r>
-      <w:r>
-        <w:rPr>
-          <w:b/>
-        </w:rPr>
-        <w:t>git push origin nombre-de-la-rama</w:t>
+        <w:t xml:space="preserve">Una vez que se hayan realizado los cambios y confirmado el </w:t>
+      </w:r>
+      <w:proofErr w:type="spellStart"/>
+      <w:r>
+        <w:t>commit</w:t>
+      </w:r>
+      <w:proofErr w:type="spellEnd"/>
+      <w:r>
+        <w:t xml:space="preserve">, se pueden subir los cambios al repositorio remoto en GitHub. Utilizando el comando </w:t>
+      </w:r>
+      <w:proofErr w:type="spellStart"/>
+      <w:r>
+        <w:t>git</w:t>
+      </w:r>
+      <w:proofErr w:type="spellEnd"/>
+      <w:r>
+        <w:t xml:space="preserve"> </w:t>
+      </w:r>
+      <w:proofErr w:type="spellStart"/>
+      <w:r>
+        <w:t>push</w:t>
+      </w:r>
+      <w:proofErr w:type="spellEnd"/>
+      <w:r>
+        <w:t xml:space="preserve">: </w:t>
+      </w:r>
+      <w:proofErr w:type="spellStart"/>
+      <w:r>
+        <w:rPr>
+          <w:b/>
+        </w:rPr>
+        <w:t>git</w:t>
+      </w:r>
+      <w:proofErr w:type="spellEnd"/>
+      <w:r>
+        <w:rPr>
+          <w:b/>
+        </w:rPr>
+        <w:t xml:space="preserve"> </w:t>
+      </w:r>
+      <w:proofErr w:type="spellStart"/>
+      <w:r>
+        <w:rPr>
+          <w:b/>
+        </w:rPr>
+        <w:t>push</w:t>
+      </w:r>
+      <w:proofErr w:type="spellEnd"/>
+      <w:r>
+        <w:rPr>
+          <w:b/>
+        </w:rPr>
+        <w:t xml:space="preserve"> </w:t>
+      </w:r>
+      <w:proofErr w:type="spellStart"/>
+      <w:r>
+        <w:rPr>
+          <w:b/>
+        </w:rPr>
+        <w:t>origin</w:t>
+      </w:r>
+      <w:proofErr w:type="spellEnd"/>
+      <w:r>
+        <w:rPr>
+          <w:b/>
+        </w:rPr>
+        <w:t xml:space="preserve"> nombre-de-la-rama</w:t>
       </w:r>
     </w:p>
     <w:p>
@@ -2982,14 +3681,46 @@
         <w:jc w:val="both"/>
       </w:pPr>
       <w:r>
-        <w:t xml:space="preserve">Reemplazar nombre-de-la-rama con el nombre de la rama en la que se desea subir los cambios. Si se está trabajando en la rama principal (generalmente llamada "master" o "main"), se puede simplemente usar: </w:t>
-      </w:r>
-      <w:r>
-        <w:rPr>
-          <w:b/>
-        </w:rPr>
-        <w:t>git push</w:t>
-      </w:r>
+        <w:t>Reemplazar nombre-de-la-rama con el nombre de la rama en la que se desea subir los cambios. Si se está trabajando en la rama principal (generalmente llamada "</w:t>
+      </w:r>
+      <w:proofErr w:type="gramStart"/>
+      <w:r>
+        <w:t>master</w:t>
+      </w:r>
+      <w:proofErr w:type="gramEnd"/>
+      <w:r>
+        <w:t>" o "</w:t>
+      </w:r>
+      <w:proofErr w:type="spellStart"/>
+      <w:r>
+        <w:t>main</w:t>
+      </w:r>
+      <w:proofErr w:type="spellEnd"/>
+      <w:r>
+        <w:t xml:space="preserve">"), se puede simplemente usar: </w:t>
+      </w:r>
+      <w:proofErr w:type="spellStart"/>
+      <w:r>
+        <w:rPr>
+          <w:b/>
+        </w:rPr>
+        <w:t>git</w:t>
+      </w:r>
+      <w:proofErr w:type="spellEnd"/>
+      <w:r>
+        <w:rPr>
+          <w:b/>
+        </w:rPr>
+        <w:t xml:space="preserve"> </w:t>
+      </w:r>
+      <w:proofErr w:type="spellStart"/>
+      <w:r>
+        <w:rPr>
+          <w:b/>
+        </w:rPr>
+        <w:t>push</w:t>
+      </w:r>
+      <w:proofErr w:type="spellEnd"/>
     </w:p>
     <w:p/>
     <w:p>
@@ -3005,7 +3736,15 @@
     <w:p/>
     <w:p>
       <w:r>
-        <w:t>Creación del repositorio Github sobre la versión del documento de la tarea</w:t>
+        <w:t xml:space="preserve">Creación del repositorio </w:t>
+      </w:r>
+      <w:proofErr w:type="spellStart"/>
+      <w:r>
+        <w:t>Github</w:t>
+      </w:r>
+      <w:proofErr w:type="spellEnd"/>
+      <w:r>
+        <w:t xml:space="preserve"> sobre la versión del documento de la tarea</w:t>
       </w:r>
     </w:p>
     <w:p>
@@ -3414,11 +4153,84 @@
     </w:p>
     <w:p>
       <w:pPr>
+        <w:shd w:val="clear" w:color="auto" w:fill="FFFFFF"/>
+        <w:spacing w:after="360"/>
+      </w:pPr>
+    </w:p>
+    <w:p>
+      <w:pPr>
+        <w:shd w:val="clear" w:color="auto" w:fill="FFFFFF"/>
+        <w:spacing w:after="360"/>
+      </w:pPr>
+    </w:p>
+    <w:p>
+      <w:pPr>
+        <w:shd w:val="clear" w:color="auto" w:fill="FFFFFF"/>
+        <w:spacing w:after="360"/>
+      </w:pPr>
+    </w:p>
+    <w:p>
+      <w:pPr>
+        <w:shd w:val="clear" w:color="auto" w:fill="FFFFFF"/>
+        <w:spacing w:after="360"/>
+      </w:pPr>
+    </w:p>
+    <w:p>
+      <w:pPr>
+        <w:shd w:val="clear" w:color="auto" w:fill="FFFFFF"/>
+        <w:spacing w:after="360"/>
+      </w:pPr>
+      <w:r>
+        <w:lastRenderedPageBreak/>
+        <w:t>Se agrega al documento el índice de contenido</w:t>
+      </w:r>
+      <w:r>
+        <w:rPr>
+          <w:noProof/>
+        </w:rPr>
+        <w:drawing>
+          <wp:inline distT="0" distB="0" distL="0" distR="0" wp14:anchorId="3F1097F5" wp14:editId="7E1E2C45">
+            <wp:extent cx="5733415" cy="3060065"/>
+            <wp:effectExtent l="0" t="0" r="635" b="6985"/>
+            <wp:docPr id="170841721" name="Imagen 1" descr="Texto&#10;&#10;Descripción generada automáticamente"/>
+            <wp:cNvGraphicFramePr>
+              <a:graphicFrameLocks xmlns:a="http://schemas.openxmlformats.org/drawingml/2006/main" noChangeAspect="1"/>
+            </wp:cNvGraphicFramePr>
+            <a:graphic xmlns:a="http://schemas.openxmlformats.org/drawingml/2006/main">
+              <a:graphicData uri="http://schemas.openxmlformats.org/drawingml/2006/picture">
+                <pic:pic xmlns:pic="http://schemas.openxmlformats.org/drawingml/2006/picture">
+                  <pic:nvPicPr>
+                    <pic:cNvPr id="170841721" name="Imagen 1" descr="Texto&#10;&#10;Descripción generada automáticamente"/>
+                    <pic:cNvPicPr/>
+                  </pic:nvPicPr>
+                  <pic:blipFill>
+                    <a:blip r:embed="rId17"/>
+                    <a:stretch>
+                      <a:fillRect/>
+                    </a:stretch>
+                  </pic:blipFill>
+                  <pic:spPr>
+                    <a:xfrm>
+                      <a:off x="0" y="0"/>
+                      <a:ext cx="5733415" cy="3060065"/>
+                    </a:xfrm>
+                    <a:prstGeom prst="rect">
+                      <a:avLst/>
+                    </a:prstGeom>
+                  </pic:spPr>
+                </pic:pic>
+              </a:graphicData>
+            </a:graphic>
+          </wp:inline>
+        </w:drawing>
+      </w:r>
+    </w:p>
+    <w:p>
+      <w:pPr>
         <w:pStyle w:val="Ttulo3"/>
       </w:pPr>
       <w:bookmarkStart w:id="12" w:name="_Toc149167633"/>
       <w:r>
-        <w:lastRenderedPageBreak/>
         <w:t>Crear un repositorio de ejemplo con cualquier tipo de contenido orientado al desarrollo web</w:t>
       </w:r>
       <w:bookmarkEnd w:id="12"/>
@@ -3448,7 +4260,7 @@
                     <pic:cNvPicPr/>
                   </pic:nvPicPr>
                   <pic:blipFill>
-                    <a:blip r:embed="rId17"/>
+                    <a:blip r:embed="rId18"/>
                     <a:stretch>
                       <a:fillRect/>
                     </a:stretch>
@@ -3495,13 +4307,14 @@
       </w:pPr>
       <w:bookmarkStart w:id="14" w:name="_Toc149167635"/>
       <w:r>
+        <w:lastRenderedPageBreak/>
         <w:t>Referencias:</w:t>
       </w:r>
       <w:bookmarkEnd w:id="14"/>
     </w:p>
     <w:p/>
     <w:p>
-      <w:hyperlink r:id="rId18">
+      <w:hyperlink r:id="rId19">
         <w:r>
           <w:rPr>
             <w:u w:val="single"/>
@@ -3515,7 +4328,7 @@
         <w:shd w:val="clear" w:color="auto" w:fill="FFFFFF"/>
         <w:spacing w:after="360"/>
       </w:pPr>
-      <w:hyperlink r:id="rId19">
+      <w:hyperlink r:id="rId20">
         <w:r>
           <w:rPr>
             <w:u w:val="single"/>
@@ -3534,7 +4347,7 @@
           <w:szCs w:val="24"/>
         </w:rPr>
       </w:pPr>
-      <w:hyperlink r:id="rId20">
+      <w:hyperlink r:id="rId21">
         <w:r>
           <w:rPr>
             <w:b/>
@@ -3570,7 +4383,7 @@
       </w:pPr>
     </w:p>
     <w:sectPr>
-      <w:headerReference w:type="default" r:id="rId21"/>
+      <w:headerReference w:type="default" r:id="rId22"/>
       <w:pgSz w:w="11909" w:h="16834"/>
       <w:pgMar w:top="1440" w:right="1440" w:bottom="1440" w:left="1440" w:header="720" w:footer="720" w:gutter="0"/>
       <w:pgNumType w:start="1"/>

</xml_diff>